<commit_message>
comment out schedule 2
</commit_message>
<xml_diff>
--- a/attachments/fallacies.docx
+++ b/attachments/fallacies.docx
@@ -1,6 +1,6 @@
 
 <file path=word/document.xml><?xml version="1.0" encoding="utf-8"?>
-<w:document xmlns:wpc="http://schemas.microsoft.com/office/word/2010/wordprocessingCanvas" xmlns:cx="http://schemas.microsoft.com/office/drawing/2014/chartex" xmlns:cx1="http://schemas.microsoft.com/office/drawing/2015/9/8/chartex" xmlns:cx2="http://schemas.microsoft.com/office/drawing/2015/10/21/chartex" xmlns:cx3="http://schemas.microsoft.com/office/drawing/2016/5/9/chartex" xmlns:cx4="http://schemas.microsoft.com/office/drawing/2016/5/10/chartex" xmlns:cx5="http://schemas.microsoft.com/office/drawing/2016/5/11/chartex" xmlns:cx6="http://schemas.microsoft.com/office/drawing/2016/5/12/chartex" xmlns:cx7="http://schemas.microsoft.com/office/drawing/2016/5/13/chartex" xmlns:cx8="http://schemas.microsoft.com/office/drawing/2016/5/14/chartex" xmlns:mc="http://schemas.openxmlformats.org/markup-compatibility/2006" xmlns:aink="http://schemas.microsoft.com/office/drawing/2016/ink" xmlns:am3d="http://schemas.microsoft.com/office/drawing/2017/model3d" xmlns:o="urn:schemas-microsoft-com:office:office" xmlns:r="http://schemas.openxmlformats.org/officeDocument/2006/relationships" xmlns:m="http://schemas.openxmlformats.org/officeDocument/2006/math" xmlns:v="urn:schemas-microsoft-com:vml" xmlns:wp14="http://schemas.microsoft.com/office/word/2010/wordprocessingDrawing" xmlns:wp="http://schemas.openxmlformats.org/drawingml/2006/wordprocessingDrawing" xmlns:w10="urn:schemas-microsoft-com:office:word" xmlns:w="http://schemas.openxmlformats.org/wordprocessingml/2006/main" xmlns:w14="http://schemas.microsoft.com/office/word/2010/wordml" xmlns:w15="http://schemas.microsoft.com/office/word/2012/wordml" xmlns:w16se="http://schemas.microsoft.com/office/word/2015/wordml/symex" xmlns:wpg="http://schemas.microsoft.com/office/word/2010/wordprocessingGroup" xmlns:wpi="http://schemas.microsoft.com/office/word/2010/wordprocessingInk" xmlns:wne="http://schemas.microsoft.com/office/word/2006/wordml" xmlns:wps="http://schemas.microsoft.com/office/word/2010/wordprocessingShape" mc:Ignorable="w14 w15 w16se wp14">
+<w:document xmlns:wpc="http://schemas.microsoft.com/office/word/2010/wordprocessingCanvas" xmlns:cx="http://schemas.microsoft.com/office/drawing/2014/chartex" xmlns:cx1="http://schemas.microsoft.com/office/drawing/2015/9/8/chartex" xmlns:cx2="http://schemas.microsoft.com/office/drawing/2015/10/21/chartex" xmlns:cx3="http://schemas.microsoft.com/office/drawing/2016/5/9/chartex" xmlns:cx4="http://schemas.microsoft.com/office/drawing/2016/5/10/chartex" xmlns:cx5="http://schemas.microsoft.com/office/drawing/2016/5/11/chartex" xmlns:cx6="http://schemas.microsoft.com/office/drawing/2016/5/12/chartex" xmlns:cx7="http://schemas.microsoft.com/office/drawing/2016/5/13/chartex" xmlns:cx8="http://schemas.microsoft.com/office/drawing/2016/5/14/chartex" xmlns:mc="http://schemas.openxmlformats.org/markup-compatibility/2006" xmlns:aink="http://schemas.microsoft.com/office/drawing/2016/ink" xmlns:am3d="http://schemas.microsoft.com/office/drawing/2017/model3d" xmlns:o="urn:schemas-microsoft-com:office:office" xmlns:r="http://schemas.openxmlformats.org/officeDocument/2006/relationships" xmlns:m="http://schemas.openxmlformats.org/officeDocument/2006/math" xmlns:v="urn:schemas-microsoft-com:vml" xmlns:wp14="http://schemas.microsoft.com/office/word/2010/wordprocessingDrawing" xmlns:wp="http://schemas.openxmlformats.org/drawingml/2006/wordprocessingDrawing" xmlns:w10="urn:schemas-microsoft-com:office:word" xmlns:w="http://schemas.openxmlformats.org/wordprocessingml/2006/main" xmlns:w14="http://schemas.microsoft.com/office/word/2010/wordml" xmlns:w15="http://schemas.microsoft.com/office/word/2012/wordml" xmlns:w16cid="http://schemas.microsoft.com/office/word/2016/wordml/cid" xmlns:w16se="http://schemas.microsoft.com/office/word/2015/wordml/symex" xmlns:wpg="http://schemas.microsoft.com/office/word/2010/wordprocessingGroup" xmlns:wpi="http://schemas.microsoft.com/office/word/2010/wordprocessingInk" xmlns:wne="http://schemas.microsoft.com/office/word/2006/wordml" xmlns:wps="http://schemas.microsoft.com/office/word/2010/wordprocessingShape" mc:Ignorable="w14 w15 w16se w16cid wp14">
   <w:body>
     <w:p/>
     <w:p>
@@ -333,7 +333,16 @@
           <w:sz w:val="20"/>
           <w:szCs w:val="20"/>
         </w:rPr>
-        <w:t>Almost every person in the U.S. has two arms. That alone shows tremendous need for gun control laws.</w:t>
+        <w:t>Almost every person in the U.S. has two arms. That alone shows treme</w:t>
+      </w:r>
+      <w:r>
+        <w:rPr>
+          <w:rFonts w:ascii="Verdana" w:eastAsia="Times New Roman" w:hAnsi="Verdana" w:cs="Times New Roman"/>
+          <w:color w:val="000000"/>
+          <w:sz w:val="20"/>
+          <w:szCs w:val="20"/>
+        </w:rPr>
+        <w:t>ndous need for gun control laws, since everyone is armed.</w:t>
       </w:r>
     </w:p>
     <w:p>
@@ -2663,7 +2672,25 @@
           <w:sz w:val="20"/>
           <w:szCs w:val="20"/>
         </w:rPr>
-        <w:t>Some environmentalists argue that we should use buses more. But this is crazy since a bus creates more pollution than a car.</w:t>
+        <w:t>Some environmentalists argue that we should use buses more</w:t>
+      </w:r>
+      <w:r>
+        <w:rPr>
+          <w:rFonts w:ascii="Verdana" w:eastAsia="Times New Roman" w:hAnsi="Verdana" w:cs="Times New Roman"/>
+          <w:color w:val="000000"/>
+          <w:sz w:val="20"/>
+          <w:szCs w:val="20"/>
+        </w:rPr>
+        <w:t xml:space="preserve"> to reduce pollution</w:t>
+      </w:r>
+      <w:r>
+        <w:rPr>
+          <w:rFonts w:ascii="Verdana" w:eastAsia="Times New Roman" w:hAnsi="Verdana" w:cs="Times New Roman"/>
+          <w:color w:val="000000"/>
+          <w:sz w:val="20"/>
+          <w:szCs w:val="20"/>
+        </w:rPr>
+        <w:t>. But this is crazy since a bus creates more pollution than a car.</w:t>
       </w:r>
     </w:p>
     <w:p>
@@ -2953,1632 +2980,1686 @@
           <w:sz w:val="20"/>
           <w:szCs w:val="20"/>
         </w:rPr>
-        <w:t>The religious beliefs of Quakerism are true. To see this, consider how it has improved many lives. So many people who once lead alcoholic and despondent lives became happy, upstanding pillars of their</w:t>
+        <w:t xml:space="preserve">The religious beliefs of Quakerism are true. To see this, consider how it has improved many lives. So many people who once lead alcoholic and despondent lives became happy, upstanding pillars of their communities once they converted to Quakerism. </w:t>
+      </w:r>
+    </w:p>
+    <w:p>
+      <w:pPr>
+        <w:numPr>
+          <w:ilvl w:val="0"/>
+          <w:numId w:val="31"/>
+        </w:numPr>
+        <w:shd w:val="clear" w:color="auto" w:fill="FFFFFF"/>
+        <w:spacing w:before="100" w:beforeAutospacing="1" w:after="100" w:afterAutospacing="1" w:line="240" w:lineRule="auto"/>
+        <w:rPr>
+          <w:rFonts w:ascii="Verdana" w:eastAsia="Times New Roman" w:hAnsi="Verdana" w:cs="Times New Roman"/>
+          <w:color w:val="000000"/>
+          <w:sz w:val="20"/>
+          <w:szCs w:val="20"/>
+        </w:rPr>
+      </w:pPr>
+      <w:r>
+        <w:rPr>
+          <w:rFonts w:ascii="Verdana" w:eastAsia="Times New Roman" w:hAnsi="Verdana" w:cs="Times New Roman"/>
+          <w:color w:val="000000"/>
+          <w:sz w:val="20"/>
+          <w:szCs w:val="20"/>
+        </w:rPr>
+        <w:t>Appeal to Pity</w:t>
+      </w:r>
+    </w:p>
+    <w:p>
+      <w:pPr>
+        <w:numPr>
+          <w:ilvl w:val="0"/>
+          <w:numId w:val="31"/>
+        </w:numPr>
+        <w:shd w:val="clear" w:color="auto" w:fill="FFFFFF"/>
+        <w:spacing w:before="100" w:beforeAutospacing="1" w:after="100" w:afterAutospacing="1" w:line="240" w:lineRule="auto"/>
+        <w:rPr>
+          <w:rFonts w:ascii="Verdana" w:eastAsia="Times New Roman" w:hAnsi="Verdana" w:cs="Times New Roman"/>
+          <w:color w:val="000000"/>
+          <w:sz w:val="20"/>
+          <w:szCs w:val="20"/>
+        </w:rPr>
+      </w:pPr>
+      <w:r>
+        <w:rPr>
+          <w:rFonts w:ascii="Verdana" w:eastAsia="Times New Roman" w:hAnsi="Verdana" w:cs="Times New Roman"/>
+          <w:color w:val="000000"/>
+          <w:sz w:val="20"/>
+          <w:szCs w:val="20"/>
+        </w:rPr>
+        <w:t>Slippery Slope</w:t>
+      </w:r>
+    </w:p>
+    <w:p>
+      <w:pPr>
+        <w:numPr>
+          <w:ilvl w:val="0"/>
+          <w:numId w:val="31"/>
+        </w:numPr>
+        <w:shd w:val="clear" w:color="auto" w:fill="FFFFFF"/>
+        <w:spacing w:before="100" w:beforeAutospacing="1" w:after="100" w:afterAutospacing="1" w:line="240" w:lineRule="auto"/>
+        <w:rPr>
+          <w:rFonts w:ascii="Verdana" w:eastAsia="Times New Roman" w:hAnsi="Verdana" w:cs="Times New Roman"/>
+          <w:color w:val="000000"/>
+          <w:sz w:val="20"/>
+          <w:szCs w:val="20"/>
+        </w:rPr>
+      </w:pPr>
+      <w:r>
+        <w:rPr>
+          <w:rFonts w:ascii="Verdana" w:eastAsia="Times New Roman" w:hAnsi="Verdana" w:cs="Times New Roman"/>
+          <w:color w:val="000000"/>
+          <w:sz w:val="20"/>
+          <w:szCs w:val="20"/>
+        </w:rPr>
+        <w:t>Equivocation</w:t>
+      </w:r>
+    </w:p>
+    <w:p>
+      <w:pPr>
+        <w:numPr>
+          <w:ilvl w:val="0"/>
+          <w:numId w:val="31"/>
+        </w:numPr>
+        <w:shd w:val="clear" w:color="auto" w:fill="FFFFFF"/>
+        <w:spacing w:before="100" w:beforeAutospacing="1" w:after="100" w:afterAutospacing="1" w:line="240" w:lineRule="auto"/>
+        <w:rPr>
+          <w:rFonts w:ascii="Verdana" w:eastAsia="Times New Roman" w:hAnsi="Verdana" w:cs="Times New Roman"/>
+          <w:color w:val="000000"/>
+          <w:sz w:val="20"/>
+          <w:szCs w:val="20"/>
+        </w:rPr>
+      </w:pPr>
+      <w:r>
+        <w:rPr>
+          <w:rFonts w:ascii="Verdana" w:eastAsia="Times New Roman" w:hAnsi="Verdana" w:cs="Times New Roman"/>
+          <w:color w:val="000000"/>
+          <w:sz w:val="20"/>
+          <w:szCs w:val="20"/>
+        </w:rPr>
+        <w:t>Red Herring</w:t>
+      </w:r>
+    </w:p>
+    <w:p>
+      <w:pPr>
+        <w:numPr>
+          <w:ilvl w:val="0"/>
+          <w:numId w:val="1"/>
+        </w:numPr>
+        <w:shd w:val="clear" w:color="auto" w:fill="FFFFFF"/>
+        <w:spacing w:before="100" w:beforeAutospacing="1" w:after="100" w:afterAutospacing="1" w:line="240" w:lineRule="auto"/>
+        <w:rPr>
+          <w:rFonts w:ascii="Verdana" w:eastAsia="Times New Roman" w:hAnsi="Verdana" w:cs="Times New Roman"/>
+          <w:color w:val="000000"/>
+          <w:sz w:val="20"/>
+          <w:szCs w:val="20"/>
+        </w:rPr>
+      </w:pPr>
+      <w:r>
+        <w:rPr>
+          <w:rFonts w:ascii="Verdana" w:eastAsia="Times New Roman" w:hAnsi="Verdana" w:cs="Times New Roman"/>
+          <w:color w:val="000000"/>
+          <w:sz w:val="20"/>
+          <w:szCs w:val="20"/>
+        </w:rPr>
+        <w:t>I'm not a doctor, but I play one on TV. And I recommend Flintstones vitamins. They are good for you children.</w:t>
+      </w:r>
+    </w:p>
+    <w:p>
+      <w:pPr>
+        <w:numPr>
+          <w:ilvl w:val="0"/>
+          <w:numId w:val="32"/>
+        </w:numPr>
+        <w:shd w:val="clear" w:color="auto" w:fill="FFFFFF"/>
+        <w:spacing w:before="100" w:beforeAutospacing="1" w:after="100" w:afterAutospacing="1" w:line="240" w:lineRule="auto"/>
+        <w:rPr>
+          <w:rFonts w:ascii="Verdana" w:eastAsia="Times New Roman" w:hAnsi="Verdana" w:cs="Times New Roman"/>
+          <w:color w:val="000000"/>
+          <w:sz w:val="20"/>
+          <w:szCs w:val="20"/>
+        </w:rPr>
+      </w:pPr>
+      <w:r>
+        <w:rPr>
+          <w:rFonts w:ascii="Verdana" w:eastAsia="Times New Roman" w:hAnsi="Verdana" w:cs="Times New Roman"/>
+          <w:color w:val="000000"/>
+          <w:sz w:val="20"/>
+          <w:szCs w:val="20"/>
+        </w:rPr>
+        <w:t>False Cause</w:t>
+      </w:r>
+    </w:p>
+    <w:p>
+      <w:pPr>
+        <w:numPr>
+          <w:ilvl w:val="0"/>
+          <w:numId w:val="32"/>
+        </w:numPr>
+        <w:shd w:val="clear" w:color="auto" w:fill="FFFFFF"/>
+        <w:spacing w:before="100" w:beforeAutospacing="1" w:after="100" w:afterAutospacing="1" w:line="240" w:lineRule="auto"/>
+        <w:rPr>
+          <w:rFonts w:ascii="Verdana" w:eastAsia="Times New Roman" w:hAnsi="Verdana" w:cs="Times New Roman"/>
+          <w:color w:val="000000"/>
+          <w:sz w:val="20"/>
+          <w:szCs w:val="20"/>
+        </w:rPr>
+      </w:pPr>
+      <w:r>
+        <w:rPr>
+          <w:rFonts w:ascii="Verdana" w:eastAsia="Times New Roman" w:hAnsi="Verdana" w:cs="Times New Roman"/>
+          <w:color w:val="000000"/>
+          <w:sz w:val="20"/>
+          <w:szCs w:val="20"/>
+        </w:rPr>
+        <w:t>Slippery Slope</w:t>
+      </w:r>
+    </w:p>
+    <w:p>
+      <w:pPr>
+        <w:numPr>
+          <w:ilvl w:val="0"/>
+          <w:numId w:val="32"/>
+        </w:numPr>
+        <w:shd w:val="clear" w:color="auto" w:fill="FFFFFF"/>
+        <w:spacing w:before="100" w:beforeAutospacing="1" w:after="100" w:afterAutospacing="1" w:line="240" w:lineRule="auto"/>
+        <w:rPr>
+          <w:rFonts w:ascii="Verdana" w:eastAsia="Times New Roman" w:hAnsi="Verdana" w:cs="Times New Roman"/>
+          <w:color w:val="000000"/>
+          <w:sz w:val="20"/>
+          <w:szCs w:val="20"/>
+        </w:rPr>
+      </w:pPr>
+      <w:r>
+        <w:rPr>
+          <w:rFonts w:ascii="Verdana" w:eastAsia="Times New Roman" w:hAnsi="Verdana" w:cs="Times New Roman"/>
+          <w:color w:val="000000"/>
+          <w:sz w:val="20"/>
+          <w:szCs w:val="20"/>
+        </w:rPr>
+        <w:t>Equivocation</w:t>
+      </w:r>
+    </w:p>
+    <w:p>
+      <w:pPr>
+        <w:numPr>
+          <w:ilvl w:val="0"/>
+          <w:numId w:val="32"/>
+        </w:numPr>
+        <w:shd w:val="clear" w:color="auto" w:fill="FFFFFF"/>
+        <w:spacing w:before="100" w:beforeAutospacing="1" w:after="100" w:afterAutospacing="1" w:line="240" w:lineRule="auto"/>
+        <w:rPr>
+          <w:rFonts w:ascii="Verdana" w:eastAsia="Times New Roman" w:hAnsi="Verdana" w:cs="Times New Roman"/>
+          <w:color w:val="000000"/>
+          <w:sz w:val="20"/>
+          <w:szCs w:val="20"/>
+        </w:rPr>
+      </w:pPr>
+      <w:r>
+        <w:rPr>
+          <w:rFonts w:ascii="Verdana" w:eastAsia="Times New Roman" w:hAnsi="Verdana" w:cs="Times New Roman"/>
+          <w:color w:val="000000"/>
+          <w:sz w:val="20"/>
+          <w:szCs w:val="20"/>
+        </w:rPr>
+        <w:t>Appeal to Unqualified Authority</w:t>
+      </w:r>
+    </w:p>
+    <w:p>
+      <w:pPr>
+        <w:shd w:val="clear" w:color="auto" w:fill="FFFFFF"/>
+        <w:spacing w:before="100" w:beforeAutospacing="1" w:after="100" w:afterAutospacing="1" w:line="240" w:lineRule="auto"/>
+        <w:ind w:left="720"/>
+        <w:rPr>
+          <w:rFonts w:ascii="Verdana" w:eastAsia="Times New Roman" w:hAnsi="Verdana" w:cs="Times New Roman"/>
+          <w:color w:val="000000"/>
+          <w:sz w:val="20"/>
+          <w:szCs w:val="20"/>
+        </w:rPr>
+      </w:pPr>
+    </w:p>
+    <w:p>
+      <w:pPr>
+        <w:numPr>
+          <w:ilvl w:val="0"/>
+          <w:numId w:val="1"/>
+        </w:numPr>
+        <w:shd w:val="clear" w:color="auto" w:fill="FFFFFF"/>
+        <w:spacing w:before="100" w:beforeAutospacing="1" w:after="100" w:afterAutospacing="1" w:line="240" w:lineRule="auto"/>
+        <w:rPr>
+          <w:rFonts w:ascii="Verdana" w:eastAsia="Times New Roman" w:hAnsi="Verdana" w:cs="Times New Roman"/>
+          <w:color w:val="000000"/>
+          <w:sz w:val="20"/>
+          <w:szCs w:val="20"/>
+        </w:rPr>
+      </w:pPr>
+      <w:r>
+        <w:rPr>
+          <w:rFonts w:ascii="Verdana" w:eastAsia="Times New Roman" w:hAnsi="Verdana" w:cs="Times New Roman"/>
+          <w:color w:val="000000"/>
+          <w:sz w:val="20"/>
+          <w:szCs w:val="20"/>
+        </w:rPr>
+        <w:lastRenderedPageBreak/>
+        <w:t xml:space="preserve">Alan </w:t>
+      </w:r>
+      <w:r>
+        <w:rPr>
+          <w:rFonts w:ascii="Verdana" w:eastAsia="Times New Roman" w:hAnsi="Verdana" w:cs="Times New Roman"/>
+          <w:color w:val="000000"/>
+          <w:sz w:val="20"/>
+          <w:szCs w:val="20"/>
+        </w:rPr>
+        <w:t>Turing thinks mach</w:t>
+      </w:r>
+      <w:r>
+        <w:rPr>
+          <w:rFonts w:ascii="Verdana" w:eastAsia="Times New Roman" w:hAnsi="Verdana" w:cs="Times New Roman"/>
+          <w:color w:val="000000"/>
+          <w:sz w:val="20"/>
+          <w:szCs w:val="20"/>
+        </w:rPr>
+        <w:t>ines think. But Alan Turing is a homosexual, which is a terrible thing</w:t>
+      </w:r>
+      <w:r>
+        <w:rPr>
+          <w:rFonts w:ascii="Verdana" w:eastAsia="Times New Roman" w:hAnsi="Verdana" w:cs="Times New Roman"/>
+          <w:color w:val="000000"/>
+          <w:sz w:val="20"/>
+          <w:szCs w:val="20"/>
+        </w:rPr>
+        <w:t>. Therefore, machines don't think.</w:t>
+      </w:r>
+    </w:p>
+    <w:p>
+      <w:pPr>
+        <w:numPr>
+          <w:ilvl w:val="0"/>
+          <w:numId w:val="33"/>
+        </w:numPr>
+        <w:shd w:val="clear" w:color="auto" w:fill="FFFFFF"/>
+        <w:spacing w:before="100" w:beforeAutospacing="1" w:after="100" w:afterAutospacing="1" w:line="240" w:lineRule="auto"/>
+        <w:rPr>
+          <w:rFonts w:ascii="Verdana" w:eastAsia="Times New Roman" w:hAnsi="Verdana" w:cs="Times New Roman"/>
+          <w:color w:val="000000"/>
+          <w:sz w:val="20"/>
+          <w:szCs w:val="20"/>
+        </w:rPr>
+      </w:pPr>
+      <w:r>
+        <w:rPr>
+          <w:rFonts w:ascii="Verdana" w:eastAsia="Times New Roman" w:hAnsi="Verdana" w:cs="Times New Roman"/>
+          <w:color w:val="000000"/>
+          <w:sz w:val="20"/>
+          <w:szCs w:val="20"/>
+        </w:rPr>
+        <w:t>Appeal to Pity</w:t>
+      </w:r>
+    </w:p>
+    <w:p>
+      <w:pPr>
+        <w:numPr>
+          <w:ilvl w:val="0"/>
+          <w:numId w:val="33"/>
+        </w:numPr>
+        <w:shd w:val="clear" w:color="auto" w:fill="FFFFFF"/>
+        <w:spacing w:before="100" w:beforeAutospacing="1" w:after="100" w:afterAutospacing="1" w:line="240" w:lineRule="auto"/>
+        <w:rPr>
+          <w:rFonts w:ascii="Verdana" w:eastAsia="Times New Roman" w:hAnsi="Verdana" w:cs="Times New Roman"/>
+          <w:color w:val="000000"/>
+          <w:sz w:val="20"/>
+          <w:szCs w:val="20"/>
+        </w:rPr>
+      </w:pPr>
+      <w:r>
+        <w:rPr>
+          <w:rFonts w:ascii="Verdana" w:eastAsia="Times New Roman" w:hAnsi="Verdana" w:cs="Times New Roman"/>
+          <w:color w:val="000000"/>
+          <w:sz w:val="20"/>
+          <w:szCs w:val="20"/>
+        </w:rPr>
+        <w:t>Ad Hominem</w:t>
+      </w:r>
+    </w:p>
+    <w:p>
+      <w:pPr>
+        <w:numPr>
+          <w:ilvl w:val="0"/>
+          <w:numId w:val="33"/>
+        </w:numPr>
+        <w:shd w:val="clear" w:color="auto" w:fill="FFFFFF"/>
+        <w:spacing w:before="100" w:beforeAutospacing="1" w:after="100" w:afterAutospacing="1" w:line="240" w:lineRule="auto"/>
+        <w:rPr>
+          <w:rFonts w:ascii="Verdana" w:eastAsia="Times New Roman" w:hAnsi="Verdana" w:cs="Times New Roman"/>
+          <w:color w:val="000000"/>
+          <w:sz w:val="20"/>
+          <w:szCs w:val="20"/>
+        </w:rPr>
+      </w:pPr>
+      <w:r>
+        <w:rPr>
+          <w:rFonts w:ascii="Verdana" w:eastAsia="Times New Roman" w:hAnsi="Verdana" w:cs="Times New Roman"/>
+          <w:color w:val="000000"/>
+          <w:sz w:val="20"/>
+          <w:szCs w:val="20"/>
+        </w:rPr>
+        <w:t>Slippery Slope</w:t>
+      </w:r>
+    </w:p>
+    <w:p>
+      <w:pPr>
+        <w:numPr>
+          <w:ilvl w:val="0"/>
+          <w:numId w:val="33"/>
+        </w:numPr>
+        <w:shd w:val="clear" w:color="auto" w:fill="FFFFFF"/>
+        <w:spacing w:before="100" w:beforeAutospacing="1" w:after="100" w:afterAutospacing="1" w:line="240" w:lineRule="auto"/>
+        <w:rPr>
+          <w:rFonts w:ascii="Verdana" w:eastAsia="Times New Roman" w:hAnsi="Verdana" w:cs="Times New Roman"/>
+          <w:color w:val="000000"/>
+          <w:sz w:val="20"/>
+          <w:szCs w:val="20"/>
+        </w:rPr>
+      </w:pPr>
+      <w:r>
+        <w:rPr>
+          <w:rFonts w:ascii="Verdana" w:eastAsia="Times New Roman" w:hAnsi="Verdana" w:cs="Times New Roman"/>
+          <w:color w:val="000000"/>
+          <w:sz w:val="20"/>
+          <w:szCs w:val="20"/>
+        </w:rPr>
+        <w:t>Equivocation</w:t>
+      </w:r>
+    </w:p>
+    <w:p>
+      <w:pPr>
+        <w:numPr>
+          <w:ilvl w:val="0"/>
+          <w:numId w:val="1"/>
+        </w:numPr>
+        <w:shd w:val="clear" w:color="auto" w:fill="FFFFFF"/>
+        <w:spacing w:before="100" w:beforeAutospacing="1" w:after="100" w:afterAutospacing="1" w:line="240" w:lineRule="auto"/>
+        <w:rPr>
+          <w:rFonts w:ascii="Verdana" w:eastAsia="Times New Roman" w:hAnsi="Verdana" w:cs="Times New Roman"/>
+          <w:color w:val="000000"/>
+          <w:sz w:val="20"/>
+          <w:szCs w:val="20"/>
+        </w:rPr>
+      </w:pPr>
+      <w:r>
+        <w:rPr>
+          <w:rFonts w:ascii="Verdana" w:eastAsia="Times New Roman" w:hAnsi="Verdana" w:cs="Times New Roman"/>
+          <w:color w:val="000000"/>
+          <w:sz w:val="20"/>
+          <w:szCs w:val="20"/>
+        </w:rPr>
+        <w:t xml:space="preserve">Jones argues for vegetarianism, but he wears leather shoes. </w:t>
+      </w:r>
+      <w:proofErr w:type="gramStart"/>
+      <w:r>
+        <w:rPr>
+          <w:rFonts w:ascii="Verdana" w:eastAsia="Times New Roman" w:hAnsi="Verdana" w:cs="Times New Roman"/>
+          <w:color w:val="000000"/>
+          <w:sz w:val="20"/>
+          <w:szCs w:val="20"/>
+        </w:rPr>
+        <w:t>So</w:t>
+      </w:r>
+      <w:proofErr w:type="gramEnd"/>
+      <w:r>
+        <w:rPr>
+          <w:rFonts w:ascii="Verdana" w:eastAsia="Times New Roman" w:hAnsi="Verdana" w:cs="Times New Roman"/>
+          <w:color w:val="000000"/>
+          <w:sz w:val="20"/>
+          <w:szCs w:val="20"/>
+        </w:rPr>
+        <w:t xml:space="preserve"> his arguments are no good.</w:t>
+      </w:r>
+    </w:p>
+    <w:p>
+      <w:pPr>
+        <w:numPr>
+          <w:ilvl w:val="0"/>
+          <w:numId w:val="34"/>
+        </w:numPr>
+        <w:shd w:val="clear" w:color="auto" w:fill="FFFFFF"/>
+        <w:spacing w:before="100" w:beforeAutospacing="1" w:after="100" w:afterAutospacing="1" w:line="240" w:lineRule="auto"/>
+        <w:rPr>
+          <w:rFonts w:ascii="Verdana" w:eastAsia="Times New Roman" w:hAnsi="Verdana" w:cs="Times New Roman"/>
+          <w:color w:val="000000"/>
+          <w:sz w:val="20"/>
+          <w:szCs w:val="20"/>
+        </w:rPr>
+      </w:pPr>
+      <w:r>
+        <w:rPr>
+          <w:rFonts w:ascii="Verdana" w:eastAsia="Times New Roman" w:hAnsi="Verdana" w:cs="Times New Roman"/>
+          <w:color w:val="000000"/>
+          <w:sz w:val="20"/>
+          <w:szCs w:val="20"/>
+        </w:rPr>
+        <w:t>False Cause</w:t>
+      </w:r>
+    </w:p>
+    <w:p>
+      <w:pPr>
+        <w:numPr>
+          <w:ilvl w:val="0"/>
+          <w:numId w:val="34"/>
+        </w:numPr>
+        <w:shd w:val="clear" w:color="auto" w:fill="FFFFFF"/>
+        <w:spacing w:before="100" w:beforeAutospacing="1" w:after="100" w:afterAutospacing="1" w:line="240" w:lineRule="auto"/>
+        <w:rPr>
+          <w:rFonts w:ascii="Verdana" w:eastAsia="Times New Roman" w:hAnsi="Verdana" w:cs="Times New Roman"/>
+          <w:color w:val="000000"/>
+          <w:sz w:val="20"/>
+          <w:szCs w:val="20"/>
+        </w:rPr>
+      </w:pPr>
+      <w:r>
+        <w:rPr>
+          <w:rFonts w:ascii="Verdana" w:eastAsia="Times New Roman" w:hAnsi="Verdana" w:cs="Times New Roman"/>
+          <w:color w:val="000000"/>
+          <w:sz w:val="20"/>
+          <w:szCs w:val="20"/>
+        </w:rPr>
+        <w:t>Red Herring</w:t>
+      </w:r>
+    </w:p>
+    <w:p>
+      <w:pPr>
+        <w:numPr>
+          <w:ilvl w:val="0"/>
+          <w:numId w:val="34"/>
+        </w:numPr>
+        <w:shd w:val="clear" w:color="auto" w:fill="FFFFFF"/>
+        <w:spacing w:before="100" w:beforeAutospacing="1" w:after="100" w:afterAutospacing="1" w:line="240" w:lineRule="auto"/>
+        <w:rPr>
+          <w:rFonts w:ascii="Verdana" w:eastAsia="Times New Roman" w:hAnsi="Verdana" w:cs="Times New Roman"/>
+          <w:color w:val="000000"/>
+          <w:sz w:val="20"/>
+          <w:szCs w:val="20"/>
+        </w:rPr>
+      </w:pPr>
+      <w:r>
+        <w:rPr>
+          <w:rFonts w:ascii="Verdana" w:eastAsia="Times New Roman" w:hAnsi="Verdana" w:cs="Times New Roman"/>
+          <w:color w:val="000000"/>
+          <w:sz w:val="20"/>
+          <w:szCs w:val="20"/>
+        </w:rPr>
+        <w:t>Weak Analogy</w:t>
+      </w:r>
+    </w:p>
+    <w:p>
+      <w:pPr>
+        <w:numPr>
+          <w:ilvl w:val="0"/>
+          <w:numId w:val="34"/>
+        </w:numPr>
+        <w:shd w:val="clear" w:color="auto" w:fill="FFFFFF"/>
+        <w:spacing w:before="100" w:beforeAutospacing="1" w:after="100" w:afterAutospacing="1" w:line="240" w:lineRule="auto"/>
+        <w:rPr>
+          <w:rFonts w:ascii="Verdana" w:eastAsia="Times New Roman" w:hAnsi="Verdana" w:cs="Times New Roman"/>
+          <w:color w:val="000000"/>
+          <w:sz w:val="20"/>
+          <w:szCs w:val="20"/>
+        </w:rPr>
+      </w:pPr>
+      <w:r>
+        <w:rPr>
+          <w:rFonts w:ascii="Verdana" w:eastAsia="Times New Roman" w:hAnsi="Verdana" w:cs="Times New Roman"/>
+          <w:color w:val="000000"/>
+          <w:sz w:val="20"/>
+          <w:szCs w:val="20"/>
+        </w:rPr>
+        <w:t>Ad Hominem</w:t>
+      </w:r>
+    </w:p>
+    <w:p>
+      <w:pPr>
+        <w:numPr>
+          <w:ilvl w:val="0"/>
+          <w:numId w:val="1"/>
+        </w:numPr>
+        <w:shd w:val="clear" w:color="auto" w:fill="FFFFFF"/>
+        <w:spacing w:before="100" w:beforeAutospacing="1" w:after="100" w:afterAutospacing="1" w:line="240" w:lineRule="auto"/>
+        <w:rPr>
+          <w:rFonts w:ascii="Verdana" w:eastAsia="Times New Roman" w:hAnsi="Verdana" w:cs="Times New Roman"/>
+          <w:color w:val="000000"/>
+          <w:sz w:val="20"/>
+          <w:szCs w:val="20"/>
+        </w:rPr>
+      </w:pPr>
+      <w:r>
+        <w:rPr>
+          <w:rFonts w:ascii="Verdana" w:eastAsia="Times New Roman" w:hAnsi="Verdana" w:cs="Times New Roman"/>
+          <w:color w:val="000000"/>
+          <w:sz w:val="20"/>
+          <w:szCs w:val="20"/>
+        </w:rPr>
+        <w:t xml:space="preserve">Old Fashioned Baked Beans are made according to a </w:t>
+      </w:r>
+      <w:proofErr w:type="gramStart"/>
+      <w:r>
+        <w:rPr>
+          <w:rFonts w:ascii="Verdana" w:eastAsia="Times New Roman" w:hAnsi="Verdana" w:cs="Times New Roman"/>
+          <w:color w:val="000000"/>
+          <w:sz w:val="20"/>
+          <w:szCs w:val="20"/>
+        </w:rPr>
+        <w:t>900 year old</w:t>
+      </w:r>
+      <w:proofErr w:type="gramEnd"/>
+      <w:r>
+        <w:rPr>
+          <w:rFonts w:ascii="Verdana" w:eastAsia="Times New Roman" w:hAnsi="Verdana" w:cs="Times New Roman"/>
+          <w:color w:val="000000"/>
+          <w:sz w:val="20"/>
+          <w:szCs w:val="20"/>
+        </w:rPr>
+        <w:t xml:space="preserve"> recipe. The recipe has</w:t>
+      </w:r>
+      <w:r>
+        <w:rPr>
+          <w:rFonts w:ascii="Verdana" w:eastAsia="Times New Roman" w:hAnsi="Verdana" w:cs="Times New Roman"/>
+          <w:color w:val="000000"/>
+          <w:sz w:val="20"/>
+          <w:szCs w:val="20"/>
+        </w:rPr>
+        <w:t xml:space="preserve"> not been changed for 900 years!</w:t>
+      </w:r>
+      <w:r>
+        <w:rPr>
+          <w:rFonts w:ascii="Verdana" w:eastAsia="Times New Roman" w:hAnsi="Verdana" w:cs="Times New Roman"/>
+          <w:color w:val="000000"/>
+          <w:sz w:val="20"/>
+          <w:szCs w:val="20"/>
+        </w:rPr>
+        <w:t xml:space="preserve"> If it was good enough for 9 generations, it's good enough for you.</w:t>
+      </w:r>
+    </w:p>
+    <w:p>
+      <w:pPr>
+        <w:numPr>
+          <w:ilvl w:val="0"/>
+          <w:numId w:val="35"/>
+        </w:numPr>
+        <w:shd w:val="clear" w:color="auto" w:fill="FFFFFF"/>
+        <w:spacing w:before="100" w:beforeAutospacing="1" w:after="100" w:afterAutospacing="1" w:line="240" w:lineRule="auto"/>
+        <w:rPr>
+          <w:rFonts w:ascii="Verdana" w:eastAsia="Times New Roman" w:hAnsi="Verdana" w:cs="Times New Roman"/>
+          <w:color w:val="000000"/>
+          <w:sz w:val="20"/>
+          <w:szCs w:val="20"/>
+        </w:rPr>
+      </w:pPr>
+      <w:r>
+        <w:rPr>
+          <w:rFonts w:ascii="Verdana" w:eastAsia="Times New Roman" w:hAnsi="Verdana" w:cs="Times New Roman"/>
+          <w:color w:val="000000"/>
+          <w:sz w:val="20"/>
+          <w:szCs w:val="20"/>
+        </w:rPr>
+        <w:t>Appeal to the People</w:t>
+      </w:r>
+    </w:p>
+    <w:p>
+      <w:pPr>
+        <w:numPr>
+          <w:ilvl w:val="0"/>
+          <w:numId w:val="35"/>
+        </w:numPr>
+        <w:shd w:val="clear" w:color="auto" w:fill="FFFFFF"/>
+        <w:spacing w:before="100" w:beforeAutospacing="1" w:after="100" w:afterAutospacing="1" w:line="240" w:lineRule="auto"/>
+        <w:rPr>
+          <w:rFonts w:ascii="Verdana" w:eastAsia="Times New Roman" w:hAnsi="Verdana" w:cs="Times New Roman"/>
+          <w:color w:val="000000"/>
+          <w:sz w:val="20"/>
+          <w:szCs w:val="20"/>
+        </w:rPr>
+      </w:pPr>
+      <w:r>
+        <w:rPr>
+          <w:rFonts w:ascii="Verdana" w:eastAsia="Times New Roman" w:hAnsi="Verdana" w:cs="Times New Roman"/>
+          <w:color w:val="000000"/>
+          <w:sz w:val="20"/>
+          <w:szCs w:val="20"/>
+        </w:rPr>
+        <w:t>Red Herring</w:t>
+      </w:r>
+    </w:p>
+    <w:p>
+      <w:pPr>
+        <w:numPr>
+          <w:ilvl w:val="0"/>
+          <w:numId w:val="35"/>
+        </w:numPr>
+        <w:shd w:val="clear" w:color="auto" w:fill="FFFFFF"/>
+        <w:spacing w:before="100" w:beforeAutospacing="1" w:after="100" w:afterAutospacing="1" w:line="240" w:lineRule="auto"/>
+        <w:rPr>
+          <w:rFonts w:ascii="Verdana" w:eastAsia="Times New Roman" w:hAnsi="Verdana" w:cs="Times New Roman"/>
+          <w:color w:val="000000"/>
+          <w:sz w:val="20"/>
+          <w:szCs w:val="20"/>
+        </w:rPr>
+      </w:pPr>
+      <w:r>
+        <w:rPr>
+          <w:rFonts w:ascii="Verdana" w:eastAsia="Times New Roman" w:hAnsi="Verdana" w:cs="Times New Roman"/>
+          <w:color w:val="000000"/>
+          <w:sz w:val="20"/>
+          <w:szCs w:val="20"/>
+        </w:rPr>
+        <w:t>Ad Hominem</w:t>
+      </w:r>
+    </w:p>
+    <w:p>
+      <w:pPr>
+        <w:numPr>
+          <w:ilvl w:val="0"/>
+          <w:numId w:val="35"/>
+        </w:numPr>
+        <w:shd w:val="clear" w:color="auto" w:fill="FFFFFF"/>
+        <w:spacing w:before="100" w:beforeAutospacing="1" w:after="100" w:afterAutospacing="1" w:line="240" w:lineRule="auto"/>
+        <w:rPr>
+          <w:rFonts w:ascii="Verdana" w:eastAsia="Times New Roman" w:hAnsi="Verdana" w:cs="Times New Roman"/>
+          <w:color w:val="000000"/>
+          <w:sz w:val="20"/>
+          <w:szCs w:val="20"/>
+        </w:rPr>
+      </w:pPr>
+      <w:r>
+        <w:rPr>
+          <w:rFonts w:ascii="Verdana" w:eastAsia="Times New Roman" w:hAnsi="Verdana" w:cs="Times New Roman"/>
+          <w:color w:val="000000"/>
+          <w:sz w:val="20"/>
+          <w:szCs w:val="20"/>
+        </w:rPr>
+        <w:t>False Cause</w:t>
+      </w:r>
+    </w:p>
+    <w:p>
+      <w:pPr>
+        <w:numPr>
+          <w:ilvl w:val="0"/>
+          <w:numId w:val="1"/>
+        </w:numPr>
+        <w:shd w:val="clear" w:color="auto" w:fill="FFFFFF"/>
+        <w:spacing w:before="100" w:beforeAutospacing="1" w:after="100" w:afterAutospacing="1" w:line="240" w:lineRule="auto"/>
+        <w:rPr>
+          <w:rFonts w:ascii="Verdana" w:eastAsia="Times New Roman" w:hAnsi="Verdana" w:cs="Times New Roman"/>
+          <w:color w:val="000000"/>
+          <w:sz w:val="20"/>
+          <w:szCs w:val="20"/>
+        </w:rPr>
+      </w:pPr>
+      <w:r>
+        <w:rPr>
+          <w:rFonts w:ascii="Verdana" w:eastAsia="Times New Roman" w:hAnsi="Verdana" w:cs="Times New Roman"/>
+          <w:color w:val="000000"/>
+          <w:sz w:val="20"/>
+          <w:szCs w:val="20"/>
+        </w:rPr>
+        <w:t xml:space="preserve">If people don’t believe in God, then society will become </w:t>
+      </w:r>
+      <w:r>
+        <w:rPr>
+          <w:rFonts w:ascii="Verdana" w:eastAsia="Times New Roman" w:hAnsi="Verdana" w:cs="Times New Roman"/>
+          <w:color w:val="000000"/>
+          <w:sz w:val="20"/>
+          <w:szCs w:val="20"/>
+        </w:rPr>
+        <w:t>lawless and dangerous.</w:t>
+      </w:r>
+      <w:r>
+        <w:rPr>
+          <w:rFonts w:ascii="Verdana" w:eastAsia="Times New Roman" w:hAnsi="Verdana" w:cs="Times New Roman"/>
+          <w:color w:val="000000"/>
+          <w:sz w:val="20"/>
+          <w:szCs w:val="20"/>
+        </w:rPr>
+        <w:t xml:space="preserve"> Therefore, you must agree, God does exist.</w:t>
+      </w:r>
+    </w:p>
+    <w:p>
+      <w:pPr>
+        <w:numPr>
+          <w:ilvl w:val="0"/>
+          <w:numId w:val="36"/>
+        </w:numPr>
+        <w:shd w:val="clear" w:color="auto" w:fill="FFFFFF"/>
+        <w:tabs>
+          <w:tab w:val="clear" w:pos="720"/>
+          <w:tab w:val="num" w:pos="1080"/>
+        </w:tabs>
+        <w:spacing w:before="100" w:beforeAutospacing="1" w:after="100" w:afterAutospacing="1" w:line="240" w:lineRule="auto"/>
+        <w:ind w:left="1080"/>
+        <w:rPr>
+          <w:rFonts w:ascii="Verdana" w:eastAsia="Times New Roman" w:hAnsi="Verdana" w:cs="Times New Roman"/>
+          <w:color w:val="000000"/>
+          <w:sz w:val="20"/>
+          <w:szCs w:val="20"/>
+        </w:rPr>
+      </w:pPr>
+      <w:r>
+        <w:rPr>
+          <w:rFonts w:ascii="Verdana" w:eastAsia="Times New Roman" w:hAnsi="Verdana" w:cs="Times New Roman"/>
+          <w:color w:val="000000"/>
+          <w:sz w:val="20"/>
+          <w:szCs w:val="20"/>
+        </w:rPr>
+        <w:t>Appeal to Fear</w:t>
+      </w:r>
+    </w:p>
+    <w:p>
+      <w:pPr>
+        <w:numPr>
+          <w:ilvl w:val="0"/>
+          <w:numId w:val="36"/>
+        </w:numPr>
+        <w:shd w:val="clear" w:color="auto" w:fill="FFFFFF"/>
+        <w:tabs>
+          <w:tab w:val="clear" w:pos="720"/>
+          <w:tab w:val="num" w:pos="1080"/>
+        </w:tabs>
+        <w:spacing w:before="100" w:beforeAutospacing="1" w:after="100" w:afterAutospacing="1" w:line="240" w:lineRule="auto"/>
+        <w:ind w:left="1080"/>
+        <w:rPr>
+          <w:rFonts w:ascii="Verdana" w:eastAsia="Times New Roman" w:hAnsi="Verdana" w:cs="Times New Roman"/>
+          <w:color w:val="000000"/>
+          <w:sz w:val="20"/>
+          <w:szCs w:val="20"/>
+        </w:rPr>
+      </w:pPr>
+      <w:r>
+        <w:rPr>
+          <w:rFonts w:ascii="Verdana" w:eastAsia="Times New Roman" w:hAnsi="Verdana" w:cs="Times New Roman"/>
+          <w:color w:val="000000"/>
+          <w:sz w:val="20"/>
+          <w:szCs w:val="20"/>
+        </w:rPr>
+        <w:t>Slippery Slope</w:t>
+      </w:r>
+    </w:p>
+    <w:p>
+      <w:pPr>
+        <w:numPr>
+          <w:ilvl w:val="0"/>
+          <w:numId w:val="36"/>
+        </w:numPr>
+        <w:shd w:val="clear" w:color="auto" w:fill="FFFFFF"/>
+        <w:tabs>
+          <w:tab w:val="clear" w:pos="720"/>
+          <w:tab w:val="num" w:pos="1080"/>
+        </w:tabs>
+        <w:spacing w:before="100" w:beforeAutospacing="1" w:after="100" w:afterAutospacing="1" w:line="240" w:lineRule="auto"/>
+        <w:ind w:left="1080"/>
+        <w:rPr>
+          <w:rFonts w:ascii="Verdana" w:eastAsia="Times New Roman" w:hAnsi="Verdana" w:cs="Times New Roman"/>
+          <w:color w:val="000000"/>
+          <w:sz w:val="20"/>
+          <w:szCs w:val="20"/>
+        </w:rPr>
+      </w:pPr>
+      <w:r>
+        <w:rPr>
+          <w:rFonts w:ascii="Verdana" w:eastAsia="Times New Roman" w:hAnsi="Verdana" w:cs="Times New Roman"/>
+          <w:color w:val="000000"/>
+          <w:sz w:val="20"/>
+          <w:szCs w:val="20"/>
+        </w:rPr>
+        <w:t>False Cause</w:t>
+      </w:r>
+    </w:p>
+    <w:p>
+      <w:pPr>
+        <w:numPr>
+          <w:ilvl w:val="0"/>
+          <w:numId w:val="36"/>
+        </w:numPr>
+        <w:shd w:val="clear" w:color="auto" w:fill="FFFFFF"/>
+        <w:tabs>
+          <w:tab w:val="clear" w:pos="720"/>
+          <w:tab w:val="num" w:pos="1080"/>
+        </w:tabs>
+        <w:spacing w:before="100" w:beforeAutospacing="1" w:after="100" w:afterAutospacing="1" w:line="240" w:lineRule="auto"/>
+        <w:ind w:left="1080"/>
+        <w:rPr>
+          <w:rFonts w:ascii="Verdana" w:eastAsia="Times New Roman" w:hAnsi="Verdana" w:cs="Times New Roman"/>
+          <w:color w:val="000000"/>
+          <w:sz w:val="20"/>
+          <w:szCs w:val="20"/>
+        </w:rPr>
+      </w:pPr>
+      <w:r>
+        <w:rPr>
+          <w:rFonts w:ascii="Verdana" w:eastAsia="Times New Roman" w:hAnsi="Verdana" w:cs="Times New Roman"/>
+          <w:color w:val="000000"/>
+          <w:sz w:val="20"/>
+          <w:szCs w:val="20"/>
+        </w:rPr>
+        <w:t xml:space="preserve">Appeal to the People </w:t>
+      </w:r>
+    </w:p>
+    <w:p>
+      <w:pPr>
+        <w:numPr>
+          <w:ilvl w:val="0"/>
+          <w:numId w:val="1"/>
+        </w:numPr>
+        <w:shd w:val="clear" w:color="auto" w:fill="FFFFFF"/>
+        <w:spacing w:before="100" w:beforeAutospacing="1" w:after="100" w:afterAutospacing="1" w:line="240" w:lineRule="auto"/>
+        <w:rPr>
+          <w:rFonts w:ascii="Verdana" w:eastAsia="Times New Roman" w:hAnsi="Verdana" w:cs="Times New Roman"/>
+          <w:color w:val="000000"/>
+          <w:sz w:val="20"/>
+          <w:szCs w:val="20"/>
+        </w:rPr>
+      </w:pPr>
+      <w:r>
+        <w:rPr>
+          <w:rFonts w:ascii="Verdana" w:eastAsia="Times New Roman" w:hAnsi="Verdana" w:cs="Times New Roman"/>
+          <w:color w:val="000000"/>
+          <w:sz w:val="20"/>
+          <w:szCs w:val="20"/>
+        </w:rPr>
+        <w:t>Famous physicist John Taylor studied Uri Geller extensively and found no evidence of trickery or fraud when Geller sawed a woman in half. Therefore, when Geller sawed the woman in half, it was not a trick.</w:t>
+      </w:r>
+    </w:p>
+    <w:p>
+      <w:pPr>
+        <w:numPr>
+          <w:ilvl w:val="0"/>
+          <w:numId w:val="37"/>
+        </w:numPr>
+        <w:shd w:val="clear" w:color="auto" w:fill="FFFFFF"/>
+        <w:tabs>
+          <w:tab w:val="clear" w:pos="720"/>
+          <w:tab w:val="num" w:pos="1080"/>
+        </w:tabs>
+        <w:spacing w:before="100" w:beforeAutospacing="1" w:after="100" w:afterAutospacing="1" w:line="240" w:lineRule="auto"/>
+        <w:ind w:left="1080"/>
+        <w:rPr>
+          <w:rFonts w:ascii="Verdana" w:eastAsia="Times New Roman" w:hAnsi="Verdana" w:cs="Times New Roman"/>
+          <w:color w:val="000000"/>
+          <w:sz w:val="20"/>
+          <w:szCs w:val="20"/>
+        </w:rPr>
+      </w:pPr>
+      <w:r>
+        <w:rPr>
+          <w:rFonts w:ascii="Verdana" w:eastAsia="Times New Roman" w:hAnsi="Verdana" w:cs="Times New Roman"/>
+          <w:color w:val="000000"/>
+          <w:sz w:val="20"/>
+          <w:szCs w:val="20"/>
+        </w:rPr>
+        <w:t>False Cause</w:t>
+      </w:r>
+    </w:p>
+    <w:p>
+      <w:pPr>
+        <w:numPr>
+          <w:ilvl w:val="0"/>
+          <w:numId w:val="37"/>
+        </w:numPr>
+        <w:shd w:val="clear" w:color="auto" w:fill="FFFFFF"/>
+        <w:tabs>
+          <w:tab w:val="clear" w:pos="720"/>
+          <w:tab w:val="num" w:pos="1080"/>
+        </w:tabs>
+        <w:spacing w:before="100" w:beforeAutospacing="1" w:after="100" w:afterAutospacing="1" w:line="240" w:lineRule="auto"/>
+        <w:ind w:left="1080"/>
+        <w:rPr>
+          <w:rFonts w:ascii="Verdana" w:eastAsia="Times New Roman" w:hAnsi="Verdana" w:cs="Times New Roman"/>
+          <w:color w:val="000000"/>
+          <w:sz w:val="20"/>
+          <w:szCs w:val="20"/>
+        </w:rPr>
+      </w:pPr>
+      <w:r>
+        <w:rPr>
+          <w:rFonts w:ascii="Verdana" w:eastAsia="Times New Roman" w:hAnsi="Verdana" w:cs="Times New Roman"/>
+          <w:color w:val="000000"/>
+          <w:sz w:val="20"/>
+          <w:szCs w:val="20"/>
+        </w:rPr>
+        <w:t>Appeal to Unqualified Authority</w:t>
+      </w:r>
+    </w:p>
+    <w:p>
+      <w:pPr>
+        <w:numPr>
+          <w:ilvl w:val="0"/>
+          <w:numId w:val="37"/>
+        </w:numPr>
+        <w:shd w:val="clear" w:color="auto" w:fill="FFFFFF"/>
+        <w:tabs>
+          <w:tab w:val="clear" w:pos="720"/>
+          <w:tab w:val="num" w:pos="1080"/>
+        </w:tabs>
+        <w:spacing w:before="100" w:beforeAutospacing="1" w:after="100" w:afterAutospacing="1" w:line="240" w:lineRule="auto"/>
+        <w:ind w:left="1080"/>
+        <w:rPr>
+          <w:rFonts w:ascii="Verdana" w:eastAsia="Times New Roman" w:hAnsi="Verdana" w:cs="Times New Roman"/>
+          <w:color w:val="000000"/>
+          <w:sz w:val="20"/>
+          <w:szCs w:val="20"/>
+        </w:rPr>
+      </w:pPr>
+      <w:r>
+        <w:rPr>
+          <w:rFonts w:ascii="Verdana" w:eastAsia="Times New Roman" w:hAnsi="Verdana" w:cs="Times New Roman"/>
+          <w:color w:val="000000"/>
+          <w:sz w:val="20"/>
+          <w:szCs w:val="20"/>
+        </w:rPr>
+        <w:t>Red Herring</w:t>
+      </w:r>
+    </w:p>
+    <w:p>
+      <w:pPr>
+        <w:numPr>
+          <w:ilvl w:val="0"/>
+          <w:numId w:val="37"/>
+        </w:numPr>
+        <w:shd w:val="clear" w:color="auto" w:fill="FFFFFF"/>
+        <w:tabs>
+          <w:tab w:val="clear" w:pos="720"/>
+          <w:tab w:val="num" w:pos="1080"/>
+        </w:tabs>
+        <w:spacing w:before="100" w:beforeAutospacing="1" w:after="100" w:afterAutospacing="1" w:line="240" w:lineRule="auto"/>
+        <w:ind w:left="1080"/>
+        <w:rPr>
+          <w:rFonts w:ascii="Verdana" w:eastAsia="Times New Roman" w:hAnsi="Verdana" w:cs="Times New Roman"/>
+          <w:color w:val="000000"/>
+          <w:sz w:val="20"/>
+          <w:szCs w:val="20"/>
+        </w:rPr>
+      </w:pPr>
+      <w:r>
+        <w:rPr>
+          <w:rFonts w:ascii="Verdana" w:eastAsia="Times New Roman" w:hAnsi="Verdana" w:cs="Times New Roman"/>
+          <w:color w:val="000000"/>
+          <w:sz w:val="20"/>
+          <w:szCs w:val="20"/>
+        </w:rPr>
+        <w:t xml:space="preserve">Appeal to the People </w:t>
+      </w:r>
+    </w:p>
+    <w:p>
+      <w:pPr>
+        <w:numPr>
+          <w:ilvl w:val="0"/>
+          <w:numId w:val="1"/>
+        </w:numPr>
+        <w:shd w:val="clear" w:color="auto" w:fill="FFFFFF"/>
+        <w:spacing w:before="100" w:beforeAutospacing="1" w:after="100" w:afterAutospacing="1" w:line="240" w:lineRule="auto"/>
+        <w:rPr>
+          <w:rFonts w:ascii="Verdana" w:eastAsia="Times New Roman" w:hAnsi="Verdana" w:cs="Times New Roman"/>
+          <w:color w:val="000000"/>
+          <w:sz w:val="20"/>
+          <w:szCs w:val="20"/>
+        </w:rPr>
+      </w:pPr>
+      <w:r>
+        <w:rPr>
+          <w:rFonts w:ascii="Verdana" w:eastAsia="Times New Roman" w:hAnsi="Verdana" w:cs="Times New Roman"/>
+          <w:color w:val="000000"/>
+          <w:sz w:val="20"/>
+          <w:szCs w:val="20"/>
+        </w:rPr>
+        <w:t xml:space="preserve">My opponent supports a tax increase on the wealthy. </w:t>
+      </w:r>
+      <w:proofErr w:type="gramStart"/>
+      <w:r>
+        <w:rPr>
+          <w:rFonts w:ascii="Verdana" w:eastAsia="Times New Roman" w:hAnsi="Verdana" w:cs="Times New Roman"/>
+          <w:color w:val="000000"/>
+          <w:sz w:val="20"/>
+          <w:szCs w:val="20"/>
+        </w:rPr>
+        <w:t>In order to</w:t>
+      </w:r>
+      <w:proofErr w:type="gramEnd"/>
+      <w:r>
+        <w:rPr>
+          <w:rFonts w:ascii="Verdana" w:eastAsia="Times New Roman" w:hAnsi="Verdana" w:cs="Times New Roman"/>
+          <w:color w:val="000000"/>
+          <w:sz w:val="20"/>
+          <w:szCs w:val="20"/>
+        </w:rPr>
+        <w:t xml:space="preserve"> maintain a civil debate, I will not mention my opponent's drinking problem. Taxes are high enough.</w:t>
+      </w:r>
+    </w:p>
+    <w:p>
+      <w:pPr>
+        <w:numPr>
+          <w:ilvl w:val="0"/>
+          <w:numId w:val="44"/>
+        </w:numPr>
+        <w:shd w:val="clear" w:color="auto" w:fill="FFFFFF"/>
+        <w:spacing w:before="100" w:beforeAutospacing="1" w:after="100" w:afterAutospacing="1" w:line="240" w:lineRule="auto"/>
+        <w:rPr>
+          <w:rFonts w:ascii="Verdana" w:eastAsia="Times New Roman" w:hAnsi="Verdana" w:cs="Times New Roman"/>
+          <w:color w:val="000000"/>
+          <w:sz w:val="20"/>
+          <w:szCs w:val="20"/>
+        </w:rPr>
+      </w:pPr>
+      <w:r>
+        <w:rPr>
+          <w:rFonts w:ascii="Verdana" w:eastAsia="Times New Roman" w:hAnsi="Verdana" w:cs="Times New Roman"/>
+          <w:color w:val="000000"/>
+          <w:sz w:val="20"/>
+          <w:szCs w:val="20"/>
+        </w:rPr>
+        <w:t>Hasty Generalization</w:t>
+      </w:r>
+    </w:p>
+    <w:p>
+      <w:pPr>
+        <w:numPr>
+          <w:ilvl w:val="0"/>
+          <w:numId w:val="44"/>
+        </w:numPr>
+        <w:shd w:val="clear" w:color="auto" w:fill="FFFFFF"/>
+        <w:spacing w:before="100" w:beforeAutospacing="1" w:after="100" w:afterAutospacing="1" w:line="240" w:lineRule="auto"/>
+        <w:rPr>
+          <w:rFonts w:ascii="Verdana" w:eastAsia="Times New Roman" w:hAnsi="Verdana" w:cs="Times New Roman"/>
+          <w:color w:val="000000"/>
+          <w:sz w:val="20"/>
+          <w:szCs w:val="20"/>
+        </w:rPr>
+      </w:pPr>
+      <w:r>
+        <w:rPr>
+          <w:rFonts w:ascii="Verdana" w:eastAsia="Times New Roman" w:hAnsi="Verdana" w:cs="Times New Roman"/>
+          <w:color w:val="000000"/>
+          <w:sz w:val="20"/>
+          <w:szCs w:val="20"/>
+        </w:rPr>
+        <w:t>Weak Analogy</w:t>
+      </w:r>
+    </w:p>
+    <w:p>
+      <w:pPr>
+        <w:numPr>
+          <w:ilvl w:val="0"/>
+          <w:numId w:val="44"/>
+        </w:numPr>
+        <w:shd w:val="clear" w:color="auto" w:fill="FFFFFF"/>
+        <w:spacing w:before="100" w:beforeAutospacing="1" w:after="100" w:afterAutospacing="1" w:line="240" w:lineRule="auto"/>
+        <w:rPr>
+          <w:rFonts w:ascii="Verdana" w:eastAsia="Times New Roman" w:hAnsi="Verdana" w:cs="Times New Roman"/>
+          <w:color w:val="000000"/>
+          <w:sz w:val="20"/>
+          <w:szCs w:val="20"/>
+        </w:rPr>
+      </w:pPr>
+      <w:r>
+        <w:rPr>
+          <w:rFonts w:ascii="Verdana" w:eastAsia="Times New Roman" w:hAnsi="Verdana" w:cs="Times New Roman"/>
+          <w:color w:val="000000"/>
+          <w:sz w:val="20"/>
+          <w:szCs w:val="20"/>
+        </w:rPr>
+        <w:t>Ad Hominem</w:t>
+      </w:r>
+    </w:p>
+    <w:p>
+      <w:pPr>
+        <w:numPr>
+          <w:ilvl w:val="0"/>
+          <w:numId w:val="44"/>
+        </w:numPr>
+        <w:shd w:val="clear" w:color="auto" w:fill="FFFFFF"/>
+        <w:spacing w:before="100" w:beforeAutospacing="1" w:after="100" w:afterAutospacing="1" w:line="240" w:lineRule="auto"/>
+        <w:rPr>
+          <w:rFonts w:ascii="Verdana" w:eastAsia="Times New Roman" w:hAnsi="Verdana" w:cs="Times New Roman"/>
+          <w:color w:val="000000"/>
+          <w:sz w:val="20"/>
+          <w:szCs w:val="20"/>
+        </w:rPr>
+      </w:pPr>
+      <w:r>
+        <w:rPr>
+          <w:rFonts w:ascii="Verdana" w:eastAsia="Times New Roman" w:hAnsi="Verdana" w:cs="Times New Roman"/>
+          <w:color w:val="000000"/>
+          <w:sz w:val="20"/>
+          <w:szCs w:val="20"/>
+        </w:rPr>
+        <w:t xml:space="preserve">Appeal to the People </w:t>
+      </w:r>
+    </w:p>
+    <w:p>
+      <w:pPr>
+        <w:numPr>
+          <w:ilvl w:val="0"/>
+          <w:numId w:val="1"/>
+        </w:numPr>
+        <w:shd w:val="clear" w:color="auto" w:fill="FFFFFF"/>
+        <w:spacing w:before="100" w:beforeAutospacing="1" w:after="100" w:afterAutospacing="1" w:line="240" w:lineRule="auto"/>
+        <w:rPr>
+          <w:rFonts w:ascii="Verdana" w:eastAsia="Times New Roman" w:hAnsi="Verdana" w:cs="Times New Roman"/>
+          <w:color w:val="000000"/>
+          <w:sz w:val="20"/>
+          <w:szCs w:val="20"/>
+        </w:rPr>
+      </w:pPr>
+      <w:r>
+        <w:rPr>
+          <w:rFonts w:ascii="Verdana" w:eastAsia="Times New Roman" w:hAnsi="Verdana" w:cs="Times New Roman"/>
+          <w:color w:val="000000"/>
+          <w:sz w:val="20"/>
+          <w:szCs w:val="20"/>
+        </w:rPr>
+        <w:lastRenderedPageBreak/>
+        <w:t>Every</w:t>
+      </w:r>
+      <w:r>
+        <w:rPr>
+          <w:rFonts w:ascii="Verdana" w:eastAsia="Times New Roman" w:hAnsi="Verdana" w:cs="Times New Roman"/>
+          <w:color w:val="000000"/>
+          <w:sz w:val="20"/>
+          <w:szCs w:val="20"/>
+        </w:rPr>
+        <w:t xml:space="preserve"> night at 9:30 PM, the</w:t>
+      </w:r>
+      <w:r>
+        <w:rPr>
+          <w:rFonts w:ascii="Verdana" w:eastAsia="Times New Roman" w:hAnsi="Verdana" w:cs="Times New Roman"/>
+          <w:color w:val="000000"/>
+          <w:sz w:val="20"/>
+          <w:szCs w:val="20"/>
+        </w:rPr>
+        <w:t xml:space="preserve"> street lights on my street come</w:t>
+      </w:r>
+      <w:r>
+        <w:rPr>
+          <w:rFonts w:ascii="Verdana" w:eastAsia="Times New Roman" w:hAnsi="Verdana" w:cs="Times New Roman"/>
+          <w:color w:val="000000"/>
+          <w:sz w:val="20"/>
+          <w:szCs w:val="20"/>
+        </w:rPr>
+        <w:t xml:space="preserve"> on, and then immediately after</w:t>
+      </w:r>
+      <w:r>
+        <w:rPr>
+          <w:rFonts w:ascii="Verdana" w:eastAsia="Times New Roman" w:hAnsi="Verdana" w:cs="Times New Roman"/>
+          <w:color w:val="000000"/>
+          <w:sz w:val="20"/>
+          <w:szCs w:val="20"/>
+        </w:rPr>
+        <w:t>, the sun goes</w:t>
+      </w:r>
+      <w:r>
+        <w:rPr>
+          <w:rFonts w:ascii="Verdana" w:eastAsia="Times New Roman" w:hAnsi="Verdana" w:cs="Times New Roman"/>
+          <w:color w:val="000000"/>
+          <w:sz w:val="20"/>
+          <w:szCs w:val="20"/>
+        </w:rPr>
+        <w:t xml:space="preserve"> down. Therefore, turning on street lights makes the sun go down.</w:t>
+      </w:r>
+    </w:p>
+    <w:p>
+      <w:pPr>
+        <w:numPr>
+          <w:ilvl w:val="0"/>
+          <w:numId w:val="38"/>
+        </w:numPr>
+        <w:shd w:val="clear" w:color="auto" w:fill="FFFFFF"/>
+        <w:tabs>
+          <w:tab w:val="clear" w:pos="720"/>
+          <w:tab w:val="num" w:pos="1080"/>
+        </w:tabs>
+        <w:spacing w:before="100" w:beforeAutospacing="1" w:after="100" w:afterAutospacing="1" w:line="240" w:lineRule="auto"/>
+        <w:ind w:left="1080"/>
+        <w:rPr>
+          <w:rFonts w:ascii="Verdana" w:eastAsia="Times New Roman" w:hAnsi="Verdana" w:cs="Times New Roman"/>
+          <w:color w:val="000000"/>
+          <w:sz w:val="20"/>
+          <w:szCs w:val="20"/>
+        </w:rPr>
+      </w:pPr>
+      <w:r>
+        <w:rPr>
+          <w:rFonts w:ascii="Verdana" w:eastAsia="Times New Roman" w:hAnsi="Verdana" w:cs="Times New Roman"/>
+          <w:color w:val="000000"/>
+          <w:sz w:val="20"/>
+          <w:szCs w:val="20"/>
+        </w:rPr>
+        <w:t>False Cause</w:t>
+      </w:r>
+    </w:p>
+    <w:p>
+      <w:pPr>
+        <w:numPr>
+          <w:ilvl w:val="0"/>
+          <w:numId w:val="38"/>
+        </w:numPr>
+        <w:shd w:val="clear" w:color="auto" w:fill="FFFFFF"/>
+        <w:tabs>
+          <w:tab w:val="clear" w:pos="720"/>
+          <w:tab w:val="num" w:pos="1080"/>
+        </w:tabs>
+        <w:spacing w:before="100" w:beforeAutospacing="1" w:after="100" w:afterAutospacing="1" w:line="240" w:lineRule="auto"/>
+        <w:ind w:left="1080"/>
+        <w:rPr>
+          <w:rFonts w:ascii="Verdana" w:eastAsia="Times New Roman" w:hAnsi="Verdana" w:cs="Times New Roman"/>
+          <w:color w:val="000000"/>
+          <w:sz w:val="20"/>
+          <w:szCs w:val="20"/>
+        </w:rPr>
+      </w:pPr>
+      <w:r>
+        <w:rPr>
+          <w:rFonts w:ascii="Verdana" w:eastAsia="Times New Roman" w:hAnsi="Verdana" w:cs="Times New Roman"/>
+          <w:color w:val="000000"/>
+          <w:sz w:val="20"/>
+          <w:szCs w:val="20"/>
+        </w:rPr>
+        <w:t>Hasty Generalization</w:t>
+      </w:r>
+    </w:p>
+    <w:p>
+      <w:pPr>
+        <w:numPr>
+          <w:ilvl w:val="0"/>
+          <w:numId w:val="38"/>
+        </w:numPr>
+        <w:shd w:val="clear" w:color="auto" w:fill="FFFFFF"/>
+        <w:tabs>
+          <w:tab w:val="clear" w:pos="720"/>
+          <w:tab w:val="num" w:pos="1080"/>
+        </w:tabs>
+        <w:spacing w:before="100" w:beforeAutospacing="1" w:after="100" w:afterAutospacing="1" w:line="240" w:lineRule="auto"/>
+        <w:ind w:left="1080"/>
+        <w:rPr>
+          <w:rFonts w:ascii="Verdana" w:eastAsia="Times New Roman" w:hAnsi="Verdana" w:cs="Times New Roman"/>
+          <w:color w:val="000000"/>
+          <w:sz w:val="20"/>
+          <w:szCs w:val="20"/>
+        </w:rPr>
+      </w:pPr>
+      <w:r>
+        <w:rPr>
+          <w:rFonts w:ascii="Verdana" w:eastAsia="Times New Roman" w:hAnsi="Verdana" w:cs="Times New Roman"/>
+          <w:color w:val="000000"/>
+          <w:sz w:val="20"/>
+          <w:szCs w:val="20"/>
+        </w:rPr>
+        <w:t>Equivocation</w:t>
+      </w:r>
+    </w:p>
+    <w:p>
+      <w:pPr>
+        <w:numPr>
+          <w:ilvl w:val="0"/>
+          <w:numId w:val="38"/>
+        </w:numPr>
+        <w:shd w:val="clear" w:color="auto" w:fill="FFFFFF"/>
+        <w:tabs>
+          <w:tab w:val="clear" w:pos="720"/>
+          <w:tab w:val="num" w:pos="1080"/>
+        </w:tabs>
+        <w:spacing w:before="100" w:beforeAutospacing="1" w:after="100" w:afterAutospacing="1" w:line="240" w:lineRule="auto"/>
+        <w:ind w:left="1080"/>
+        <w:rPr>
+          <w:rFonts w:ascii="Verdana" w:eastAsia="Times New Roman" w:hAnsi="Verdana" w:cs="Times New Roman"/>
+          <w:color w:val="000000"/>
+          <w:sz w:val="20"/>
+          <w:szCs w:val="20"/>
+        </w:rPr>
+      </w:pPr>
+      <w:r>
+        <w:rPr>
+          <w:rFonts w:ascii="Verdana" w:eastAsia="Times New Roman" w:hAnsi="Verdana" w:cs="Times New Roman"/>
+          <w:color w:val="000000"/>
+          <w:sz w:val="20"/>
+          <w:szCs w:val="20"/>
+        </w:rPr>
+        <w:t>Red Herring</w:t>
+      </w:r>
+    </w:p>
+    <w:p>
+      <w:pPr>
+        <w:numPr>
+          <w:ilvl w:val="0"/>
+          <w:numId w:val="1"/>
+        </w:numPr>
+        <w:shd w:val="clear" w:color="auto" w:fill="FFFFFF"/>
+        <w:spacing w:before="100" w:beforeAutospacing="1" w:after="100" w:afterAutospacing="1" w:line="240" w:lineRule="auto"/>
+        <w:rPr>
+          <w:rFonts w:ascii="Verdana" w:eastAsia="Times New Roman" w:hAnsi="Verdana" w:cs="Times New Roman"/>
+          <w:color w:val="000000"/>
+          <w:sz w:val="20"/>
+          <w:szCs w:val="20"/>
+        </w:rPr>
+      </w:pPr>
+      <w:r>
+        <w:rPr>
+          <w:rFonts w:ascii="Verdana" w:eastAsia="Times New Roman" w:hAnsi="Verdana" w:cs="Times New Roman"/>
+          <w:color w:val="000000"/>
+          <w:sz w:val="20"/>
+          <w:szCs w:val="20"/>
+        </w:rPr>
+        <w:t>Historians debate whether the Nazi's killed 5 million or 6 million Jews.</w:t>
+      </w:r>
+      <w:r>
+        <w:rPr>
+          <w:rFonts w:ascii="Verdana" w:eastAsia="Times New Roman" w:hAnsi="Verdana" w:cs="Times New Roman"/>
+          <w:color w:val="000000"/>
+          <w:sz w:val="20"/>
+          <w:szCs w:val="20"/>
+        </w:rPr>
+        <w:t xml:space="preserve"> They can't get the facts straight</w:t>
+      </w:r>
+      <w:r>
+        <w:rPr>
+          <w:rFonts w:ascii="Verdana" w:eastAsia="Times New Roman" w:hAnsi="Verdana" w:cs="Times New Roman"/>
+          <w:color w:val="000000"/>
+          <w:sz w:val="20"/>
+          <w:szCs w:val="20"/>
+        </w:rPr>
+        <w:t xml:space="preserve"> one way or the other. Therefore, the holocaust did not even happen.</w:t>
+      </w:r>
+    </w:p>
+    <w:p>
+      <w:pPr>
+        <w:numPr>
+          <w:ilvl w:val="0"/>
+          <w:numId w:val="39"/>
+        </w:numPr>
+        <w:shd w:val="clear" w:color="auto" w:fill="FFFFFF"/>
+        <w:tabs>
+          <w:tab w:val="clear" w:pos="720"/>
+          <w:tab w:val="num" w:pos="1080"/>
+        </w:tabs>
+        <w:spacing w:before="100" w:beforeAutospacing="1" w:after="100" w:afterAutospacing="1" w:line="240" w:lineRule="auto"/>
+        <w:ind w:left="1080"/>
+        <w:rPr>
+          <w:rFonts w:ascii="Verdana" w:eastAsia="Times New Roman" w:hAnsi="Verdana" w:cs="Times New Roman"/>
+          <w:color w:val="000000"/>
+          <w:sz w:val="20"/>
+          <w:szCs w:val="20"/>
+        </w:rPr>
+      </w:pPr>
+      <w:r>
+        <w:rPr>
+          <w:rFonts w:ascii="Verdana" w:eastAsia="Times New Roman" w:hAnsi="Verdana" w:cs="Times New Roman"/>
+          <w:color w:val="000000"/>
+          <w:sz w:val="20"/>
+          <w:szCs w:val="20"/>
+        </w:rPr>
+        <w:t>Appeal to Pity</w:t>
+      </w:r>
+    </w:p>
+    <w:p>
+      <w:pPr>
+        <w:numPr>
+          <w:ilvl w:val="0"/>
+          <w:numId w:val="39"/>
+        </w:numPr>
+        <w:shd w:val="clear" w:color="auto" w:fill="FFFFFF"/>
+        <w:tabs>
+          <w:tab w:val="clear" w:pos="720"/>
+          <w:tab w:val="num" w:pos="1080"/>
+        </w:tabs>
+        <w:spacing w:before="100" w:beforeAutospacing="1" w:after="100" w:afterAutospacing="1" w:line="240" w:lineRule="auto"/>
+        <w:ind w:left="1080"/>
+        <w:rPr>
+          <w:rFonts w:ascii="Verdana" w:eastAsia="Times New Roman" w:hAnsi="Verdana" w:cs="Times New Roman"/>
+          <w:color w:val="000000"/>
+          <w:sz w:val="20"/>
+          <w:szCs w:val="20"/>
+        </w:rPr>
+      </w:pPr>
+      <w:r>
+        <w:rPr>
+          <w:rFonts w:ascii="Verdana" w:eastAsia="Times New Roman" w:hAnsi="Verdana" w:cs="Times New Roman"/>
+          <w:color w:val="000000"/>
+          <w:sz w:val="20"/>
+          <w:szCs w:val="20"/>
+        </w:rPr>
+        <w:t>Appeal to Fear</w:t>
+      </w:r>
+    </w:p>
+    <w:p>
+      <w:pPr>
+        <w:numPr>
+          <w:ilvl w:val="0"/>
+          <w:numId w:val="39"/>
+        </w:numPr>
+        <w:shd w:val="clear" w:color="auto" w:fill="FFFFFF"/>
+        <w:tabs>
+          <w:tab w:val="clear" w:pos="720"/>
+          <w:tab w:val="num" w:pos="1080"/>
+        </w:tabs>
+        <w:spacing w:before="100" w:beforeAutospacing="1" w:after="100" w:afterAutospacing="1" w:line="240" w:lineRule="auto"/>
+        <w:ind w:left="1080"/>
+        <w:rPr>
+          <w:rFonts w:ascii="Verdana" w:eastAsia="Times New Roman" w:hAnsi="Verdana" w:cs="Times New Roman"/>
+          <w:color w:val="000000"/>
+          <w:sz w:val="20"/>
+          <w:szCs w:val="20"/>
+        </w:rPr>
+      </w:pPr>
+      <w:r>
+        <w:rPr>
+          <w:rFonts w:ascii="Verdana" w:eastAsia="Times New Roman" w:hAnsi="Verdana" w:cs="Times New Roman"/>
+          <w:color w:val="000000"/>
+          <w:sz w:val="20"/>
+          <w:szCs w:val="20"/>
+        </w:rPr>
+        <w:t>Equivocation</w:t>
+      </w:r>
+    </w:p>
+    <w:p>
+      <w:pPr>
+        <w:numPr>
+          <w:ilvl w:val="0"/>
+          <w:numId w:val="39"/>
+        </w:numPr>
+        <w:shd w:val="clear" w:color="auto" w:fill="FFFFFF"/>
+        <w:tabs>
+          <w:tab w:val="clear" w:pos="720"/>
+          <w:tab w:val="num" w:pos="1080"/>
+        </w:tabs>
+        <w:spacing w:before="100" w:beforeAutospacing="1" w:after="100" w:afterAutospacing="1" w:line="240" w:lineRule="auto"/>
+        <w:ind w:left="1080"/>
+        <w:rPr>
+          <w:rFonts w:ascii="Verdana" w:eastAsia="Times New Roman" w:hAnsi="Verdana" w:cs="Times New Roman"/>
+          <w:color w:val="000000"/>
+          <w:sz w:val="20"/>
+          <w:szCs w:val="20"/>
+        </w:rPr>
+      </w:pPr>
+      <w:r>
+        <w:rPr>
+          <w:rFonts w:ascii="Verdana" w:eastAsia="Times New Roman" w:hAnsi="Verdana" w:cs="Times New Roman"/>
+          <w:color w:val="000000"/>
+          <w:sz w:val="20"/>
+          <w:szCs w:val="20"/>
+        </w:rPr>
+        <w:t>Red Herring</w:t>
+      </w:r>
+    </w:p>
+    <w:p>
+      <w:pPr>
+        <w:numPr>
+          <w:ilvl w:val="0"/>
+          <w:numId w:val="1"/>
+        </w:numPr>
+        <w:shd w:val="clear" w:color="auto" w:fill="FFFFFF"/>
+        <w:spacing w:before="100" w:beforeAutospacing="1" w:after="100" w:afterAutospacing="1" w:line="240" w:lineRule="auto"/>
+        <w:rPr>
+          <w:rFonts w:ascii="Verdana" w:eastAsia="Times New Roman" w:hAnsi="Verdana" w:cs="Times New Roman"/>
+          <w:color w:val="000000"/>
+          <w:sz w:val="20"/>
+          <w:szCs w:val="20"/>
+        </w:rPr>
+      </w:pPr>
+      <w:r>
+        <w:rPr>
+          <w:rFonts w:ascii="Verdana" w:eastAsia="Times New Roman" w:hAnsi="Verdana" w:cs="Times New Roman"/>
+          <w:color w:val="000000"/>
+          <w:sz w:val="20"/>
+          <w:szCs w:val="20"/>
+        </w:rPr>
+        <w:t>You give interesting arguments that children should not be forced to belong to their parents' religion. I used to think that way when I was your age. You're too young to understand why those arguments are wrong.</w:t>
+      </w:r>
+    </w:p>
+    <w:p>
+      <w:pPr>
+        <w:numPr>
+          <w:ilvl w:val="0"/>
+          <w:numId w:val="40"/>
+        </w:numPr>
+        <w:shd w:val="clear" w:color="auto" w:fill="FFFFFF"/>
+        <w:tabs>
+          <w:tab w:val="clear" w:pos="720"/>
+          <w:tab w:val="num" w:pos="1080"/>
+        </w:tabs>
+        <w:spacing w:before="100" w:beforeAutospacing="1" w:after="100" w:afterAutospacing="1" w:line="240" w:lineRule="auto"/>
+        <w:ind w:left="1080"/>
+        <w:rPr>
+          <w:rFonts w:ascii="Verdana" w:eastAsia="Times New Roman" w:hAnsi="Verdana" w:cs="Times New Roman"/>
+          <w:color w:val="000000"/>
+          <w:sz w:val="20"/>
+          <w:szCs w:val="20"/>
+        </w:rPr>
+      </w:pPr>
+      <w:r>
+        <w:rPr>
+          <w:rFonts w:ascii="Verdana" w:eastAsia="Times New Roman" w:hAnsi="Verdana" w:cs="Times New Roman"/>
+          <w:color w:val="000000"/>
+          <w:sz w:val="20"/>
+          <w:szCs w:val="20"/>
+        </w:rPr>
+        <w:t>Ad Hominem</w:t>
+      </w:r>
+    </w:p>
+    <w:p>
+      <w:pPr>
+        <w:numPr>
+          <w:ilvl w:val="0"/>
+          <w:numId w:val="40"/>
+        </w:numPr>
+        <w:shd w:val="clear" w:color="auto" w:fill="FFFFFF"/>
+        <w:tabs>
+          <w:tab w:val="clear" w:pos="720"/>
+          <w:tab w:val="num" w:pos="1080"/>
+        </w:tabs>
+        <w:spacing w:before="100" w:beforeAutospacing="1" w:after="100" w:afterAutospacing="1" w:line="240" w:lineRule="auto"/>
+        <w:ind w:left="1080"/>
+        <w:rPr>
+          <w:rFonts w:ascii="Verdana" w:eastAsia="Times New Roman" w:hAnsi="Verdana" w:cs="Times New Roman"/>
+          <w:color w:val="000000"/>
+          <w:sz w:val="20"/>
+          <w:szCs w:val="20"/>
+        </w:rPr>
+      </w:pPr>
+      <w:r>
+        <w:rPr>
+          <w:rFonts w:ascii="Verdana" w:eastAsia="Times New Roman" w:hAnsi="Verdana" w:cs="Times New Roman"/>
+          <w:color w:val="000000"/>
+          <w:sz w:val="20"/>
+          <w:szCs w:val="20"/>
+        </w:rPr>
+        <w:t>Appeal to Fear</w:t>
+      </w:r>
+    </w:p>
+    <w:p>
+      <w:pPr>
+        <w:numPr>
+          <w:ilvl w:val="0"/>
+          <w:numId w:val="40"/>
+        </w:numPr>
+        <w:shd w:val="clear" w:color="auto" w:fill="FFFFFF"/>
+        <w:tabs>
+          <w:tab w:val="clear" w:pos="720"/>
+          <w:tab w:val="num" w:pos="1080"/>
+        </w:tabs>
+        <w:spacing w:before="100" w:beforeAutospacing="1" w:after="100" w:afterAutospacing="1" w:line="240" w:lineRule="auto"/>
+        <w:ind w:left="1080"/>
+        <w:rPr>
+          <w:rFonts w:ascii="Verdana" w:eastAsia="Times New Roman" w:hAnsi="Verdana" w:cs="Times New Roman"/>
+          <w:color w:val="000000"/>
+          <w:sz w:val="20"/>
+          <w:szCs w:val="20"/>
+        </w:rPr>
+      </w:pPr>
+      <w:r>
+        <w:rPr>
+          <w:rFonts w:ascii="Verdana" w:eastAsia="Times New Roman" w:hAnsi="Verdana" w:cs="Times New Roman"/>
+          <w:color w:val="000000"/>
+          <w:sz w:val="20"/>
+          <w:szCs w:val="20"/>
+        </w:rPr>
+        <w:t xml:space="preserve">Appeal to the People </w:t>
+      </w:r>
+    </w:p>
+    <w:p>
+      <w:pPr>
+        <w:numPr>
+          <w:ilvl w:val="0"/>
+          <w:numId w:val="40"/>
+        </w:numPr>
+        <w:shd w:val="clear" w:color="auto" w:fill="FFFFFF"/>
+        <w:tabs>
+          <w:tab w:val="clear" w:pos="720"/>
+          <w:tab w:val="num" w:pos="1080"/>
+        </w:tabs>
+        <w:spacing w:before="100" w:beforeAutospacing="1" w:after="100" w:afterAutospacing="1" w:line="240" w:lineRule="auto"/>
+        <w:ind w:left="1080"/>
+        <w:rPr>
+          <w:rFonts w:ascii="Verdana" w:eastAsia="Times New Roman" w:hAnsi="Verdana" w:cs="Times New Roman"/>
+          <w:color w:val="000000"/>
+          <w:sz w:val="20"/>
+          <w:szCs w:val="20"/>
+        </w:rPr>
+      </w:pPr>
+      <w:r>
+        <w:rPr>
+          <w:rFonts w:ascii="Verdana" w:eastAsia="Times New Roman" w:hAnsi="Verdana" w:cs="Times New Roman"/>
+          <w:color w:val="000000"/>
+          <w:sz w:val="20"/>
+          <w:szCs w:val="20"/>
+        </w:rPr>
+        <w:t>Red Herring</w:t>
+      </w:r>
+    </w:p>
+    <w:p>
+      <w:pPr>
+        <w:numPr>
+          <w:ilvl w:val="0"/>
+          <w:numId w:val="1"/>
+        </w:numPr>
+        <w:shd w:val="clear" w:color="auto" w:fill="FFFFFF"/>
+        <w:spacing w:before="100" w:beforeAutospacing="1" w:after="100" w:afterAutospacing="1" w:line="240" w:lineRule="auto"/>
+        <w:rPr>
+          <w:rFonts w:ascii="Verdana" w:eastAsia="Times New Roman" w:hAnsi="Verdana" w:cs="Times New Roman"/>
+          <w:color w:val="000000"/>
+          <w:sz w:val="20"/>
+          <w:szCs w:val="20"/>
+        </w:rPr>
+      </w:pPr>
+      <w:r>
+        <w:rPr>
+          <w:rFonts w:ascii="Verdana" w:eastAsia="Times New Roman" w:hAnsi="Verdana" w:cs="Times New Roman"/>
+          <w:color w:val="000000"/>
+          <w:sz w:val="20"/>
+          <w:szCs w:val="20"/>
+        </w:rPr>
+        <w:t>Having an enema is an excellent way to improve your health, and give you a feeling of accomplishment. All the actors and actresses in Hollywood California are having it done.</w:t>
       </w:r>
       <w:bookmarkStart w:id="0" w:name="_GoBack"/>
       <w:bookmarkEnd w:id="0"/>
-      <w:r>
-        <w:rPr>
-          <w:rFonts w:ascii="Verdana" w:eastAsia="Times New Roman" w:hAnsi="Verdana" w:cs="Times New Roman"/>
-          <w:color w:val="000000"/>
-          <w:sz w:val="20"/>
-          <w:szCs w:val="20"/>
-        </w:rPr>
-        <w:t xml:space="preserve"> communities once they converted to Quakerism. </w:t>
-      </w:r>
-    </w:p>
-    <w:p>
-      <w:pPr>
-        <w:numPr>
-          <w:ilvl w:val="0"/>
-          <w:numId w:val="31"/>
-        </w:numPr>
-        <w:shd w:val="clear" w:color="auto" w:fill="FFFFFF"/>
-        <w:spacing w:before="100" w:beforeAutospacing="1" w:after="100" w:afterAutospacing="1" w:line="240" w:lineRule="auto"/>
-        <w:rPr>
-          <w:rFonts w:ascii="Verdana" w:eastAsia="Times New Roman" w:hAnsi="Verdana" w:cs="Times New Roman"/>
-          <w:color w:val="000000"/>
-          <w:sz w:val="20"/>
-          <w:szCs w:val="20"/>
-        </w:rPr>
-      </w:pPr>
-      <w:r>
-        <w:rPr>
-          <w:rFonts w:ascii="Verdana" w:eastAsia="Times New Roman" w:hAnsi="Verdana" w:cs="Times New Roman"/>
-          <w:color w:val="000000"/>
-          <w:sz w:val="20"/>
-          <w:szCs w:val="20"/>
-        </w:rPr>
-        <w:t>False Cause</w:t>
-      </w:r>
-    </w:p>
-    <w:p>
-      <w:pPr>
-        <w:numPr>
-          <w:ilvl w:val="0"/>
-          <w:numId w:val="31"/>
-        </w:numPr>
-        <w:shd w:val="clear" w:color="auto" w:fill="FFFFFF"/>
-        <w:spacing w:before="100" w:beforeAutospacing="1" w:after="100" w:afterAutospacing="1" w:line="240" w:lineRule="auto"/>
-        <w:rPr>
-          <w:rFonts w:ascii="Verdana" w:eastAsia="Times New Roman" w:hAnsi="Verdana" w:cs="Times New Roman"/>
-          <w:color w:val="000000"/>
-          <w:sz w:val="20"/>
-          <w:szCs w:val="20"/>
-        </w:rPr>
-      </w:pPr>
-      <w:r>
-        <w:rPr>
-          <w:rFonts w:ascii="Verdana" w:eastAsia="Times New Roman" w:hAnsi="Verdana" w:cs="Times New Roman"/>
-          <w:color w:val="000000"/>
-          <w:sz w:val="20"/>
-          <w:szCs w:val="20"/>
-        </w:rPr>
-        <w:t>Slippery Slope</w:t>
-      </w:r>
-    </w:p>
-    <w:p>
-      <w:pPr>
-        <w:numPr>
-          <w:ilvl w:val="0"/>
-          <w:numId w:val="31"/>
-        </w:numPr>
-        <w:shd w:val="clear" w:color="auto" w:fill="FFFFFF"/>
-        <w:spacing w:before="100" w:beforeAutospacing="1" w:after="100" w:afterAutospacing="1" w:line="240" w:lineRule="auto"/>
-        <w:rPr>
-          <w:rFonts w:ascii="Verdana" w:eastAsia="Times New Roman" w:hAnsi="Verdana" w:cs="Times New Roman"/>
-          <w:color w:val="000000"/>
-          <w:sz w:val="20"/>
-          <w:szCs w:val="20"/>
-        </w:rPr>
-      </w:pPr>
-      <w:r>
-        <w:rPr>
-          <w:rFonts w:ascii="Verdana" w:eastAsia="Times New Roman" w:hAnsi="Verdana" w:cs="Times New Roman"/>
-          <w:color w:val="000000"/>
-          <w:sz w:val="20"/>
-          <w:szCs w:val="20"/>
-        </w:rPr>
-        <w:t>Equivocation</w:t>
-      </w:r>
-    </w:p>
-    <w:p>
-      <w:pPr>
-        <w:numPr>
-          <w:ilvl w:val="0"/>
-          <w:numId w:val="31"/>
-        </w:numPr>
-        <w:shd w:val="clear" w:color="auto" w:fill="FFFFFF"/>
-        <w:spacing w:before="100" w:beforeAutospacing="1" w:after="100" w:afterAutospacing="1" w:line="240" w:lineRule="auto"/>
-        <w:rPr>
-          <w:rFonts w:ascii="Verdana" w:eastAsia="Times New Roman" w:hAnsi="Verdana" w:cs="Times New Roman"/>
-          <w:color w:val="000000"/>
-          <w:sz w:val="20"/>
-          <w:szCs w:val="20"/>
-        </w:rPr>
-      </w:pPr>
-      <w:r>
-        <w:rPr>
-          <w:rFonts w:ascii="Verdana" w:eastAsia="Times New Roman" w:hAnsi="Verdana" w:cs="Times New Roman"/>
-          <w:color w:val="000000"/>
-          <w:sz w:val="20"/>
-          <w:szCs w:val="20"/>
-        </w:rPr>
-        <w:t>Red Herring</w:t>
-      </w:r>
-    </w:p>
-    <w:p>
-      <w:pPr>
-        <w:numPr>
-          <w:ilvl w:val="0"/>
-          <w:numId w:val="1"/>
-        </w:numPr>
-        <w:shd w:val="clear" w:color="auto" w:fill="FFFFFF"/>
-        <w:spacing w:before="100" w:beforeAutospacing="1" w:after="100" w:afterAutospacing="1" w:line="240" w:lineRule="auto"/>
-        <w:rPr>
-          <w:rFonts w:ascii="Verdana" w:eastAsia="Times New Roman" w:hAnsi="Verdana" w:cs="Times New Roman"/>
-          <w:color w:val="000000"/>
-          <w:sz w:val="20"/>
-          <w:szCs w:val="20"/>
-        </w:rPr>
-      </w:pPr>
-      <w:r>
-        <w:rPr>
-          <w:rFonts w:ascii="Verdana" w:eastAsia="Times New Roman" w:hAnsi="Verdana" w:cs="Times New Roman"/>
-          <w:color w:val="000000"/>
-          <w:sz w:val="20"/>
-          <w:szCs w:val="20"/>
-        </w:rPr>
-        <w:t>I'm not a doctor, but I play one on TV. And I recommend Flintstones vitamins. They are good for you children.</w:t>
-      </w:r>
-    </w:p>
-    <w:p>
-      <w:pPr>
-        <w:numPr>
-          <w:ilvl w:val="0"/>
-          <w:numId w:val="32"/>
-        </w:numPr>
-        <w:shd w:val="clear" w:color="auto" w:fill="FFFFFF"/>
-        <w:spacing w:before="100" w:beforeAutospacing="1" w:after="100" w:afterAutospacing="1" w:line="240" w:lineRule="auto"/>
-        <w:rPr>
-          <w:rFonts w:ascii="Verdana" w:eastAsia="Times New Roman" w:hAnsi="Verdana" w:cs="Times New Roman"/>
-          <w:color w:val="000000"/>
-          <w:sz w:val="20"/>
-          <w:szCs w:val="20"/>
-        </w:rPr>
-      </w:pPr>
-      <w:r>
-        <w:rPr>
-          <w:rFonts w:ascii="Verdana" w:eastAsia="Times New Roman" w:hAnsi="Verdana" w:cs="Times New Roman"/>
-          <w:color w:val="000000"/>
-          <w:sz w:val="20"/>
-          <w:szCs w:val="20"/>
-        </w:rPr>
-        <w:t>False Cause</w:t>
-      </w:r>
-    </w:p>
-    <w:p>
-      <w:pPr>
-        <w:numPr>
-          <w:ilvl w:val="0"/>
-          <w:numId w:val="32"/>
-        </w:numPr>
-        <w:shd w:val="clear" w:color="auto" w:fill="FFFFFF"/>
-        <w:spacing w:before="100" w:beforeAutospacing="1" w:after="100" w:afterAutospacing="1" w:line="240" w:lineRule="auto"/>
-        <w:rPr>
-          <w:rFonts w:ascii="Verdana" w:eastAsia="Times New Roman" w:hAnsi="Verdana" w:cs="Times New Roman"/>
-          <w:color w:val="000000"/>
-          <w:sz w:val="20"/>
-          <w:szCs w:val="20"/>
-        </w:rPr>
-      </w:pPr>
-      <w:r>
-        <w:rPr>
-          <w:rFonts w:ascii="Verdana" w:eastAsia="Times New Roman" w:hAnsi="Verdana" w:cs="Times New Roman"/>
-          <w:color w:val="000000"/>
-          <w:sz w:val="20"/>
-          <w:szCs w:val="20"/>
-        </w:rPr>
-        <w:t>Slippery Slope</w:t>
-      </w:r>
-    </w:p>
-    <w:p>
-      <w:pPr>
-        <w:numPr>
-          <w:ilvl w:val="0"/>
-          <w:numId w:val="32"/>
-        </w:numPr>
-        <w:shd w:val="clear" w:color="auto" w:fill="FFFFFF"/>
-        <w:spacing w:before="100" w:beforeAutospacing="1" w:after="100" w:afterAutospacing="1" w:line="240" w:lineRule="auto"/>
-        <w:rPr>
-          <w:rFonts w:ascii="Verdana" w:eastAsia="Times New Roman" w:hAnsi="Verdana" w:cs="Times New Roman"/>
-          <w:color w:val="000000"/>
-          <w:sz w:val="20"/>
-          <w:szCs w:val="20"/>
-        </w:rPr>
-      </w:pPr>
-      <w:r>
-        <w:rPr>
-          <w:rFonts w:ascii="Verdana" w:eastAsia="Times New Roman" w:hAnsi="Verdana" w:cs="Times New Roman"/>
-          <w:color w:val="000000"/>
-          <w:sz w:val="20"/>
-          <w:szCs w:val="20"/>
-        </w:rPr>
-        <w:t>Equivocation</w:t>
-      </w:r>
-    </w:p>
-    <w:p>
-      <w:pPr>
-        <w:numPr>
-          <w:ilvl w:val="0"/>
-          <w:numId w:val="32"/>
-        </w:numPr>
-        <w:shd w:val="clear" w:color="auto" w:fill="FFFFFF"/>
-        <w:spacing w:before="100" w:beforeAutospacing="1" w:after="100" w:afterAutospacing="1" w:line="240" w:lineRule="auto"/>
-        <w:rPr>
-          <w:rFonts w:ascii="Verdana" w:eastAsia="Times New Roman" w:hAnsi="Verdana" w:cs="Times New Roman"/>
-          <w:color w:val="000000"/>
-          <w:sz w:val="20"/>
-          <w:szCs w:val="20"/>
-        </w:rPr>
-      </w:pPr>
-      <w:r>
-        <w:rPr>
-          <w:rFonts w:ascii="Verdana" w:eastAsia="Times New Roman" w:hAnsi="Verdana" w:cs="Times New Roman"/>
-          <w:color w:val="000000"/>
-          <w:sz w:val="20"/>
-          <w:szCs w:val="20"/>
-        </w:rPr>
-        <w:t>Appeal to Unqualified Authority</w:t>
-      </w:r>
-    </w:p>
-    <w:p>
-      <w:pPr>
-        <w:shd w:val="clear" w:color="auto" w:fill="FFFFFF"/>
-        <w:spacing w:before="100" w:beforeAutospacing="1" w:after="100" w:afterAutospacing="1" w:line="240" w:lineRule="auto"/>
-        <w:ind w:left="720"/>
-        <w:rPr>
-          <w:rFonts w:ascii="Verdana" w:eastAsia="Times New Roman" w:hAnsi="Verdana" w:cs="Times New Roman"/>
-          <w:color w:val="000000"/>
-          <w:sz w:val="20"/>
-          <w:szCs w:val="20"/>
-        </w:rPr>
-      </w:pPr>
-    </w:p>
-    <w:p>
-      <w:pPr>
-        <w:numPr>
-          <w:ilvl w:val="0"/>
-          <w:numId w:val="1"/>
-        </w:numPr>
-        <w:shd w:val="clear" w:color="auto" w:fill="FFFFFF"/>
-        <w:spacing w:before="100" w:beforeAutospacing="1" w:after="100" w:afterAutospacing="1" w:line="240" w:lineRule="auto"/>
-        <w:rPr>
-          <w:rFonts w:ascii="Verdana" w:eastAsia="Times New Roman" w:hAnsi="Verdana" w:cs="Times New Roman"/>
-          <w:color w:val="000000"/>
-          <w:sz w:val="20"/>
-          <w:szCs w:val="20"/>
-        </w:rPr>
-      </w:pPr>
-      <w:r>
-        <w:rPr>
-          <w:rFonts w:ascii="Verdana" w:eastAsia="Times New Roman" w:hAnsi="Verdana" w:cs="Times New Roman"/>
-          <w:color w:val="000000"/>
-          <w:sz w:val="20"/>
-          <w:szCs w:val="20"/>
-        </w:rPr>
-        <w:lastRenderedPageBreak/>
-        <w:t xml:space="preserve">Alan </w:t>
-      </w:r>
-      <w:r>
-        <w:rPr>
-          <w:rFonts w:ascii="Verdana" w:eastAsia="Times New Roman" w:hAnsi="Verdana" w:cs="Times New Roman"/>
-          <w:color w:val="000000"/>
-          <w:sz w:val="20"/>
-          <w:szCs w:val="20"/>
-        </w:rPr>
-        <w:t>Turing thinks mach</w:t>
-      </w:r>
-      <w:r>
-        <w:rPr>
-          <w:rFonts w:ascii="Verdana" w:eastAsia="Times New Roman" w:hAnsi="Verdana" w:cs="Times New Roman"/>
-          <w:color w:val="000000"/>
-          <w:sz w:val="20"/>
-          <w:szCs w:val="20"/>
-        </w:rPr>
-        <w:t>ines think. But Alan Turing is a homosexual, which is a terrible thing</w:t>
-      </w:r>
-      <w:r>
-        <w:rPr>
-          <w:rFonts w:ascii="Verdana" w:eastAsia="Times New Roman" w:hAnsi="Verdana" w:cs="Times New Roman"/>
-          <w:color w:val="000000"/>
-          <w:sz w:val="20"/>
-          <w:szCs w:val="20"/>
-        </w:rPr>
-        <w:t>. Therefore, machines don't think.</w:t>
-      </w:r>
-    </w:p>
-    <w:p>
-      <w:pPr>
-        <w:numPr>
-          <w:ilvl w:val="0"/>
-          <w:numId w:val="33"/>
-        </w:numPr>
-        <w:shd w:val="clear" w:color="auto" w:fill="FFFFFF"/>
-        <w:spacing w:before="100" w:beforeAutospacing="1" w:after="100" w:afterAutospacing="1" w:line="240" w:lineRule="auto"/>
-        <w:rPr>
-          <w:rFonts w:ascii="Verdana" w:eastAsia="Times New Roman" w:hAnsi="Verdana" w:cs="Times New Roman"/>
-          <w:color w:val="000000"/>
-          <w:sz w:val="20"/>
-          <w:szCs w:val="20"/>
-        </w:rPr>
-      </w:pPr>
-      <w:r>
-        <w:rPr>
-          <w:rFonts w:ascii="Verdana" w:eastAsia="Times New Roman" w:hAnsi="Verdana" w:cs="Times New Roman"/>
-          <w:color w:val="000000"/>
-          <w:sz w:val="20"/>
-          <w:szCs w:val="20"/>
-        </w:rPr>
-        <w:t>Appeal to Pity</w:t>
-      </w:r>
-    </w:p>
-    <w:p>
-      <w:pPr>
-        <w:numPr>
-          <w:ilvl w:val="0"/>
-          <w:numId w:val="33"/>
-        </w:numPr>
-        <w:shd w:val="clear" w:color="auto" w:fill="FFFFFF"/>
-        <w:spacing w:before="100" w:beforeAutospacing="1" w:after="100" w:afterAutospacing="1" w:line="240" w:lineRule="auto"/>
-        <w:rPr>
-          <w:rFonts w:ascii="Verdana" w:eastAsia="Times New Roman" w:hAnsi="Verdana" w:cs="Times New Roman"/>
-          <w:color w:val="000000"/>
-          <w:sz w:val="20"/>
-          <w:szCs w:val="20"/>
-        </w:rPr>
-      </w:pPr>
-      <w:r>
-        <w:rPr>
-          <w:rFonts w:ascii="Verdana" w:eastAsia="Times New Roman" w:hAnsi="Verdana" w:cs="Times New Roman"/>
-          <w:color w:val="000000"/>
-          <w:sz w:val="20"/>
-          <w:szCs w:val="20"/>
-        </w:rPr>
-        <w:t>Ad Hominem</w:t>
-      </w:r>
-    </w:p>
-    <w:p>
-      <w:pPr>
-        <w:numPr>
-          <w:ilvl w:val="0"/>
-          <w:numId w:val="33"/>
-        </w:numPr>
-        <w:shd w:val="clear" w:color="auto" w:fill="FFFFFF"/>
-        <w:spacing w:before="100" w:beforeAutospacing="1" w:after="100" w:afterAutospacing="1" w:line="240" w:lineRule="auto"/>
-        <w:rPr>
-          <w:rFonts w:ascii="Verdana" w:eastAsia="Times New Roman" w:hAnsi="Verdana" w:cs="Times New Roman"/>
-          <w:color w:val="000000"/>
-          <w:sz w:val="20"/>
-          <w:szCs w:val="20"/>
-        </w:rPr>
-      </w:pPr>
-      <w:r>
-        <w:rPr>
-          <w:rFonts w:ascii="Verdana" w:eastAsia="Times New Roman" w:hAnsi="Verdana" w:cs="Times New Roman"/>
-          <w:color w:val="000000"/>
-          <w:sz w:val="20"/>
-          <w:szCs w:val="20"/>
-        </w:rPr>
-        <w:t>Slippery Slope</w:t>
-      </w:r>
-    </w:p>
-    <w:p>
-      <w:pPr>
-        <w:numPr>
-          <w:ilvl w:val="0"/>
-          <w:numId w:val="33"/>
-        </w:numPr>
-        <w:shd w:val="clear" w:color="auto" w:fill="FFFFFF"/>
-        <w:spacing w:before="100" w:beforeAutospacing="1" w:after="100" w:afterAutospacing="1" w:line="240" w:lineRule="auto"/>
-        <w:rPr>
-          <w:rFonts w:ascii="Verdana" w:eastAsia="Times New Roman" w:hAnsi="Verdana" w:cs="Times New Roman"/>
-          <w:color w:val="000000"/>
-          <w:sz w:val="20"/>
-          <w:szCs w:val="20"/>
-        </w:rPr>
-      </w:pPr>
-      <w:r>
-        <w:rPr>
-          <w:rFonts w:ascii="Verdana" w:eastAsia="Times New Roman" w:hAnsi="Verdana" w:cs="Times New Roman"/>
-          <w:color w:val="000000"/>
-          <w:sz w:val="20"/>
-          <w:szCs w:val="20"/>
-        </w:rPr>
-        <w:t>Equivocation</w:t>
-      </w:r>
-    </w:p>
-    <w:p>
-      <w:pPr>
-        <w:numPr>
-          <w:ilvl w:val="0"/>
-          <w:numId w:val="1"/>
-        </w:numPr>
-        <w:shd w:val="clear" w:color="auto" w:fill="FFFFFF"/>
-        <w:spacing w:before="100" w:beforeAutospacing="1" w:after="100" w:afterAutospacing="1" w:line="240" w:lineRule="auto"/>
-        <w:rPr>
-          <w:rFonts w:ascii="Verdana" w:eastAsia="Times New Roman" w:hAnsi="Verdana" w:cs="Times New Roman"/>
-          <w:color w:val="000000"/>
-          <w:sz w:val="20"/>
-          <w:szCs w:val="20"/>
-        </w:rPr>
-      </w:pPr>
-      <w:r>
-        <w:rPr>
-          <w:rFonts w:ascii="Verdana" w:eastAsia="Times New Roman" w:hAnsi="Verdana" w:cs="Times New Roman"/>
-          <w:color w:val="000000"/>
-          <w:sz w:val="20"/>
-          <w:szCs w:val="20"/>
-        </w:rPr>
-        <w:t xml:space="preserve">Jones argues for vegetarianism, but he wears leather shoes. </w:t>
-      </w:r>
-      <w:proofErr w:type="gramStart"/>
-      <w:r>
-        <w:rPr>
-          <w:rFonts w:ascii="Verdana" w:eastAsia="Times New Roman" w:hAnsi="Verdana" w:cs="Times New Roman"/>
-          <w:color w:val="000000"/>
-          <w:sz w:val="20"/>
-          <w:szCs w:val="20"/>
-        </w:rPr>
-        <w:t>So</w:t>
-      </w:r>
-      <w:proofErr w:type="gramEnd"/>
-      <w:r>
-        <w:rPr>
-          <w:rFonts w:ascii="Verdana" w:eastAsia="Times New Roman" w:hAnsi="Verdana" w:cs="Times New Roman"/>
-          <w:color w:val="000000"/>
-          <w:sz w:val="20"/>
-          <w:szCs w:val="20"/>
-        </w:rPr>
-        <w:t xml:space="preserve"> his arguments are no good.</w:t>
-      </w:r>
-    </w:p>
-    <w:p>
-      <w:pPr>
-        <w:numPr>
-          <w:ilvl w:val="0"/>
-          <w:numId w:val="34"/>
-        </w:numPr>
-        <w:shd w:val="clear" w:color="auto" w:fill="FFFFFF"/>
-        <w:spacing w:before="100" w:beforeAutospacing="1" w:after="100" w:afterAutospacing="1" w:line="240" w:lineRule="auto"/>
-        <w:rPr>
-          <w:rFonts w:ascii="Verdana" w:eastAsia="Times New Roman" w:hAnsi="Verdana" w:cs="Times New Roman"/>
-          <w:color w:val="000000"/>
-          <w:sz w:val="20"/>
-          <w:szCs w:val="20"/>
-        </w:rPr>
-      </w:pPr>
-      <w:r>
-        <w:rPr>
-          <w:rFonts w:ascii="Verdana" w:eastAsia="Times New Roman" w:hAnsi="Verdana" w:cs="Times New Roman"/>
-          <w:color w:val="000000"/>
-          <w:sz w:val="20"/>
-          <w:szCs w:val="20"/>
-        </w:rPr>
-        <w:t>False Cause</w:t>
-      </w:r>
-    </w:p>
-    <w:p>
-      <w:pPr>
-        <w:numPr>
-          <w:ilvl w:val="0"/>
-          <w:numId w:val="34"/>
-        </w:numPr>
-        <w:shd w:val="clear" w:color="auto" w:fill="FFFFFF"/>
-        <w:spacing w:before="100" w:beforeAutospacing="1" w:after="100" w:afterAutospacing="1" w:line="240" w:lineRule="auto"/>
-        <w:rPr>
-          <w:rFonts w:ascii="Verdana" w:eastAsia="Times New Roman" w:hAnsi="Verdana" w:cs="Times New Roman"/>
-          <w:color w:val="000000"/>
-          <w:sz w:val="20"/>
-          <w:szCs w:val="20"/>
-        </w:rPr>
-      </w:pPr>
-      <w:r>
-        <w:rPr>
-          <w:rFonts w:ascii="Verdana" w:eastAsia="Times New Roman" w:hAnsi="Verdana" w:cs="Times New Roman"/>
-          <w:color w:val="000000"/>
-          <w:sz w:val="20"/>
-          <w:szCs w:val="20"/>
-        </w:rPr>
-        <w:t>Red Herring</w:t>
-      </w:r>
-    </w:p>
-    <w:p>
-      <w:pPr>
-        <w:numPr>
-          <w:ilvl w:val="0"/>
-          <w:numId w:val="34"/>
-        </w:numPr>
-        <w:shd w:val="clear" w:color="auto" w:fill="FFFFFF"/>
-        <w:spacing w:before="100" w:beforeAutospacing="1" w:after="100" w:afterAutospacing="1" w:line="240" w:lineRule="auto"/>
-        <w:rPr>
-          <w:rFonts w:ascii="Verdana" w:eastAsia="Times New Roman" w:hAnsi="Verdana" w:cs="Times New Roman"/>
-          <w:color w:val="000000"/>
-          <w:sz w:val="20"/>
-          <w:szCs w:val="20"/>
-        </w:rPr>
-      </w:pPr>
-      <w:r>
-        <w:rPr>
-          <w:rFonts w:ascii="Verdana" w:eastAsia="Times New Roman" w:hAnsi="Verdana" w:cs="Times New Roman"/>
-          <w:color w:val="000000"/>
-          <w:sz w:val="20"/>
-          <w:szCs w:val="20"/>
-        </w:rPr>
-        <w:t>Weak Analogy</w:t>
-      </w:r>
-    </w:p>
-    <w:p>
-      <w:pPr>
-        <w:numPr>
-          <w:ilvl w:val="0"/>
-          <w:numId w:val="34"/>
-        </w:numPr>
-        <w:shd w:val="clear" w:color="auto" w:fill="FFFFFF"/>
-        <w:spacing w:before="100" w:beforeAutospacing="1" w:after="100" w:afterAutospacing="1" w:line="240" w:lineRule="auto"/>
-        <w:rPr>
-          <w:rFonts w:ascii="Verdana" w:eastAsia="Times New Roman" w:hAnsi="Verdana" w:cs="Times New Roman"/>
-          <w:color w:val="000000"/>
-          <w:sz w:val="20"/>
-          <w:szCs w:val="20"/>
-        </w:rPr>
-      </w:pPr>
-      <w:r>
-        <w:rPr>
-          <w:rFonts w:ascii="Verdana" w:eastAsia="Times New Roman" w:hAnsi="Verdana" w:cs="Times New Roman"/>
-          <w:color w:val="000000"/>
-          <w:sz w:val="20"/>
-          <w:szCs w:val="20"/>
-        </w:rPr>
-        <w:t>Ad Hominem</w:t>
-      </w:r>
-    </w:p>
-    <w:p>
-      <w:pPr>
-        <w:numPr>
-          <w:ilvl w:val="0"/>
-          <w:numId w:val="1"/>
-        </w:numPr>
-        <w:shd w:val="clear" w:color="auto" w:fill="FFFFFF"/>
-        <w:spacing w:before="100" w:beforeAutospacing="1" w:after="100" w:afterAutospacing="1" w:line="240" w:lineRule="auto"/>
-        <w:rPr>
-          <w:rFonts w:ascii="Verdana" w:eastAsia="Times New Roman" w:hAnsi="Verdana" w:cs="Times New Roman"/>
-          <w:color w:val="000000"/>
-          <w:sz w:val="20"/>
-          <w:szCs w:val="20"/>
-        </w:rPr>
-      </w:pPr>
-      <w:r>
-        <w:rPr>
-          <w:rFonts w:ascii="Verdana" w:eastAsia="Times New Roman" w:hAnsi="Verdana" w:cs="Times New Roman"/>
-          <w:color w:val="000000"/>
-          <w:sz w:val="20"/>
-          <w:szCs w:val="20"/>
-        </w:rPr>
-        <w:t xml:space="preserve">Old Fashioned Baked Beans are made according to a </w:t>
-      </w:r>
-      <w:proofErr w:type="gramStart"/>
-      <w:r>
-        <w:rPr>
-          <w:rFonts w:ascii="Verdana" w:eastAsia="Times New Roman" w:hAnsi="Verdana" w:cs="Times New Roman"/>
-          <w:color w:val="000000"/>
-          <w:sz w:val="20"/>
-          <w:szCs w:val="20"/>
-        </w:rPr>
-        <w:t>900 year old</w:t>
-      </w:r>
-      <w:proofErr w:type="gramEnd"/>
-      <w:r>
-        <w:rPr>
-          <w:rFonts w:ascii="Verdana" w:eastAsia="Times New Roman" w:hAnsi="Verdana" w:cs="Times New Roman"/>
-          <w:color w:val="000000"/>
-          <w:sz w:val="20"/>
-          <w:szCs w:val="20"/>
-        </w:rPr>
-        <w:t xml:space="preserve"> recipe. The recipe has not been changed for 900 years. If it was good enough for 9 generations, it's good enough for you.</w:t>
-      </w:r>
-    </w:p>
-    <w:p>
-      <w:pPr>
-        <w:numPr>
-          <w:ilvl w:val="0"/>
-          <w:numId w:val="35"/>
-        </w:numPr>
-        <w:shd w:val="clear" w:color="auto" w:fill="FFFFFF"/>
-        <w:spacing w:before="100" w:beforeAutospacing="1" w:after="100" w:afterAutospacing="1" w:line="240" w:lineRule="auto"/>
-        <w:rPr>
-          <w:rFonts w:ascii="Verdana" w:eastAsia="Times New Roman" w:hAnsi="Verdana" w:cs="Times New Roman"/>
-          <w:color w:val="000000"/>
-          <w:sz w:val="20"/>
-          <w:szCs w:val="20"/>
-        </w:rPr>
-      </w:pPr>
-      <w:r>
-        <w:rPr>
-          <w:rFonts w:ascii="Verdana" w:eastAsia="Times New Roman" w:hAnsi="Verdana" w:cs="Times New Roman"/>
-          <w:color w:val="000000"/>
-          <w:sz w:val="20"/>
-          <w:szCs w:val="20"/>
-        </w:rPr>
-        <w:t>Appeal to the People</w:t>
-      </w:r>
-    </w:p>
-    <w:p>
-      <w:pPr>
-        <w:numPr>
-          <w:ilvl w:val="0"/>
-          <w:numId w:val="35"/>
-        </w:numPr>
-        <w:shd w:val="clear" w:color="auto" w:fill="FFFFFF"/>
-        <w:spacing w:before="100" w:beforeAutospacing="1" w:after="100" w:afterAutospacing="1" w:line="240" w:lineRule="auto"/>
-        <w:rPr>
-          <w:rFonts w:ascii="Verdana" w:eastAsia="Times New Roman" w:hAnsi="Verdana" w:cs="Times New Roman"/>
-          <w:color w:val="000000"/>
-          <w:sz w:val="20"/>
-          <w:szCs w:val="20"/>
-        </w:rPr>
-      </w:pPr>
-      <w:r>
-        <w:rPr>
-          <w:rFonts w:ascii="Verdana" w:eastAsia="Times New Roman" w:hAnsi="Verdana" w:cs="Times New Roman"/>
-          <w:color w:val="000000"/>
-          <w:sz w:val="20"/>
-          <w:szCs w:val="20"/>
-        </w:rPr>
-        <w:t>Red Herring</w:t>
-      </w:r>
-    </w:p>
-    <w:p>
-      <w:pPr>
-        <w:numPr>
-          <w:ilvl w:val="0"/>
-          <w:numId w:val="35"/>
-        </w:numPr>
-        <w:shd w:val="clear" w:color="auto" w:fill="FFFFFF"/>
-        <w:spacing w:before="100" w:beforeAutospacing="1" w:after="100" w:afterAutospacing="1" w:line="240" w:lineRule="auto"/>
-        <w:rPr>
-          <w:rFonts w:ascii="Verdana" w:eastAsia="Times New Roman" w:hAnsi="Verdana" w:cs="Times New Roman"/>
-          <w:color w:val="000000"/>
-          <w:sz w:val="20"/>
-          <w:szCs w:val="20"/>
-        </w:rPr>
-      </w:pPr>
-      <w:r>
-        <w:rPr>
-          <w:rFonts w:ascii="Verdana" w:eastAsia="Times New Roman" w:hAnsi="Verdana" w:cs="Times New Roman"/>
-          <w:color w:val="000000"/>
-          <w:sz w:val="20"/>
-          <w:szCs w:val="20"/>
-        </w:rPr>
-        <w:t>Ad Hominem</w:t>
-      </w:r>
-    </w:p>
-    <w:p>
-      <w:pPr>
-        <w:numPr>
-          <w:ilvl w:val="0"/>
-          <w:numId w:val="35"/>
-        </w:numPr>
-        <w:shd w:val="clear" w:color="auto" w:fill="FFFFFF"/>
-        <w:spacing w:before="100" w:beforeAutospacing="1" w:after="100" w:afterAutospacing="1" w:line="240" w:lineRule="auto"/>
-        <w:rPr>
-          <w:rFonts w:ascii="Verdana" w:eastAsia="Times New Roman" w:hAnsi="Verdana" w:cs="Times New Roman"/>
-          <w:color w:val="000000"/>
-          <w:sz w:val="20"/>
-          <w:szCs w:val="20"/>
-        </w:rPr>
-      </w:pPr>
-      <w:r>
-        <w:rPr>
-          <w:rFonts w:ascii="Verdana" w:eastAsia="Times New Roman" w:hAnsi="Verdana" w:cs="Times New Roman"/>
-          <w:color w:val="000000"/>
-          <w:sz w:val="20"/>
-          <w:szCs w:val="20"/>
-        </w:rPr>
-        <w:t>False Cause</w:t>
-      </w:r>
-    </w:p>
-    <w:p>
-      <w:pPr>
-        <w:numPr>
-          <w:ilvl w:val="0"/>
-          <w:numId w:val="1"/>
-        </w:numPr>
-        <w:shd w:val="clear" w:color="auto" w:fill="FFFFFF"/>
-        <w:spacing w:before="100" w:beforeAutospacing="1" w:after="100" w:afterAutospacing="1" w:line="240" w:lineRule="auto"/>
-        <w:rPr>
-          <w:rFonts w:ascii="Verdana" w:eastAsia="Times New Roman" w:hAnsi="Verdana" w:cs="Times New Roman"/>
-          <w:color w:val="000000"/>
-          <w:sz w:val="20"/>
-          <w:szCs w:val="20"/>
-        </w:rPr>
-      </w:pPr>
-      <w:r>
-        <w:rPr>
-          <w:rFonts w:ascii="Verdana" w:eastAsia="Times New Roman" w:hAnsi="Verdana" w:cs="Times New Roman"/>
-          <w:color w:val="000000"/>
-          <w:sz w:val="20"/>
-          <w:szCs w:val="20"/>
-        </w:rPr>
-        <w:t xml:space="preserve">If people don’t believe in God, then society will become </w:t>
-      </w:r>
-      <w:r>
-        <w:rPr>
-          <w:rFonts w:ascii="Verdana" w:eastAsia="Times New Roman" w:hAnsi="Verdana" w:cs="Times New Roman"/>
-          <w:color w:val="000000"/>
-          <w:sz w:val="20"/>
-          <w:szCs w:val="20"/>
-        </w:rPr>
-        <w:t>lawless and dangerous.</w:t>
-      </w:r>
-      <w:r>
-        <w:rPr>
-          <w:rFonts w:ascii="Verdana" w:eastAsia="Times New Roman" w:hAnsi="Verdana" w:cs="Times New Roman"/>
-          <w:color w:val="000000"/>
-          <w:sz w:val="20"/>
-          <w:szCs w:val="20"/>
-        </w:rPr>
-        <w:t xml:space="preserve"> Therefore, you must agree, God does exist.</w:t>
-      </w:r>
-    </w:p>
-    <w:p>
-      <w:pPr>
-        <w:numPr>
-          <w:ilvl w:val="0"/>
-          <w:numId w:val="36"/>
-        </w:numPr>
-        <w:shd w:val="clear" w:color="auto" w:fill="FFFFFF"/>
-        <w:tabs>
-          <w:tab w:val="clear" w:pos="720"/>
-          <w:tab w:val="num" w:pos="1080"/>
-        </w:tabs>
-        <w:spacing w:before="100" w:beforeAutospacing="1" w:after="100" w:afterAutospacing="1" w:line="240" w:lineRule="auto"/>
-        <w:ind w:left="1080"/>
-        <w:rPr>
-          <w:rFonts w:ascii="Verdana" w:eastAsia="Times New Roman" w:hAnsi="Verdana" w:cs="Times New Roman"/>
-          <w:color w:val="000000"/>
-          <w:sz w:val="20"/>
-          <w:szCs w:val="20"/>
-        </w:rPr>
-      </w:pPr>
-      <w:r>
-        <w:rPr>
-          <w:rFonts w:ascii="Verdana" w:eastAsia="Times New Roman" w:hAnsi="Verdana" w:cs="Times New Roman"/>
-          <w:color w:val="000000"/>
-          <w:sz w:val="20"/>
-          <w:szCs w:val="20"/>
-        </w:rPr>
-        <w:t>Appeal to Fear</w:t>
-      </w:r>
-    </w:p>
-    <w:p>
-      <w:pPr>
-        <w:numPr>
-          <w:ilvl w:val="0"/>
-          <w:numId w:val="36"/>
-        </w:numPr>
-        <w:shd w:val="clear" w:color="auto" w:fill="FFFFFF"/>
-        <w:tabs>
-          <w:tab w:val="clear" w:pos="720"/>
-          <w:tab w:val="num" w:pos="1080"/>
-        </w:tabs>
-        <w:spacing w:before="100" w:beforeAutospacing="1" w:after="100" w:afterAutospacing="1" w:line="240" w:lineRule="auto"/>
-        <w:ind w:left="1080"/>
-        <w:rPr>
-          <w:rFonts w:ascii="Verdana" w:eastAsia="Times New Roman" w:hAnsi="Verdana" w:cs="Times New Roman"/>
-          <w:color w:val="000000"/>
-          <w:sz w:val="20"/>
-          <w:szCs w:val="20"/>
-        </w:rPr>
-      </w:pPr>
-      <w:r>
-        <w:rPr>
-          <w:rFonts w:ascii="Verdana" w:eastAsia="Times New Roman" w:hAnsi="Verdana" w:cs="Times New Roman"/>
-          <w:color w:val="000000"/>
-          <w:sz w:val="20"/>
-          <w:szCs w:val="20"/>
-        </w:rPr>
-        <w:t>Slippery Slope</w:t>
-      </w:r>
-    </w:p>
-    <w:p>
-      <w:pPr>
-        <w:numPr>
-          <w:ilvl w:val="0"/>
-          <w:numId w:val="36"/>
-        </w:numPr>
-        <w:shd w:val="clear" w:color="auto" w:fill="FFFFFF"/>
-        <w:tabs>
-          <w:tab w:val="clear" w:pos="720"/>
-          <w:tab w:val="num" w:pos="1080"/>
-        </w:tabs>
-        <w:spacing w:before="100" w:beforeAutospacing="1" w:after="100" w:afterAutospacing="1" w:line="240" w:lineRule="auto"/>
-        <w:ind w:left="1080"/>
-        <w:rPr>
-          <w:rFonts w:ascii="Verdana" w:eastAsia="Times New Roman" w:hAnsi="Verdana" w:cs="Times New Roman"/>
-          <w:color w:val="000000"/>
-          <w:sz w:val="20"/>
-          <w:szCs w:val="20"/>
-        </w:rPr>
-      </w:pPr>
-      <w:r>
-        <w:rPr>
-          <w:rFonts w:ascii="Verdana" w:eastAsia="Times New Roman" w:hAnsi="Verdana" w:cs="Times New Roman"/>
-          <w:color w:val="000000"/>
-          <w:sz w:val="20"/>
-          <w:szCs w:val="20"/>
-        </w:rPr>
-        <w:t>False Cause</w:t>
-      </w:r>
-    </w:p>
-    <w:p>
-      <w:pPr>
-        <w:numPr>
-          <w:ilvl w:val="0"/>
-          <w:numId w:val="36"/>
-        </w:numPr>
-        <w:shd w:val="clear" w:color="auto" w:fill="FFFFFF"/>
-        <w:tabs>
-          <w:tab w:val="clear" w:pos="720"/>
-          <w:tab w:val="num" w:pos="1080"/>
-        </w:tabs>
-        <w:spacing w:before="100" w:beforeAutospacing="1" w:after="100" w:afterAutospacing="1" w:line="240" w:lineRule="auto"/>
-        <w:ind w:left="1080"/>
-        <w:rPr>
-          <w:rFonts w:ascii="Verdana" w:eastAsia="Times New Roman" w:hAnsi="Verdana" w:cs="Times New Roman"/>
-          <w:color w:val="000000"/>
-          <w:sz w:val="20"/>
-          <w:szCs w:val="20"/>
-        </w:rPr>
-      </w:pPr>
-      <w:r>
-        <w:rPr>
-          <w:rFonts w:ascii="Verdana" w:eastAsia="Times New Roman" w:hAnsi="Verdana" w:cs="Times New Roman"/>
-          <w:color w:val="000000"/>
-          <w:sz w:val="20"/>
-          <w:szCs w:val="20"/>
-        </w:rPr>
-        <w:t xml:space="preserve">Appeal to the People </w:t>
-      </w:r>
-    </w:p>
-    <w:p>
-      <w:pPr>
-        <w:numPr>
-          <w:ilvl w:val="0"/>
-          <w:numId w:val="1"/>
-        </w:numPr>
-        <w:shd w:val="clear" w:color="auto" w:fill="FFFFFF"/>
-        <w:spacing w:before="100" w:beforeAutospacing="1" w:after="100" w:afterAutospacing="1" w:line="240" w:lineRule="auto"/>
-        <w:rPr>
-          <w:rFonts w:ascii="Verdana" w:eastAsia="Times New Roman" w:hAnsi="Verdana" w:cs="Times New Roman"/>
-          <w:color w:val="000000"/>
-          <w:sz w:val="20"/>
-          <w:szCs w:val="20"/>
-        </w:rPr>
-      </w:pPr>
-      <w:r>
-        <w:rPr>
-          <w:rFonts w:ascii="Verdana" w:eastAsia="Times New Roman" w:hAnsi="Verdana" w:cs="Times New Roman"/>
-          <w:color w:val="000000"/>
-          <w:sz w:val="20"/>
-          <w:szCs w:val="20"/>
-        </w:rPr>
-        <w:t>Famous physicist John Taylor studied Uri Geller extensively and found no evidence of trickery or fraud when Geller sawed a woman in half. Therefore, when Geller sawed the woman in half, it was not a trick.</w:t>
-      </w:r>
-    </w:p>
-    <w:p>
-      <w:pPr>
-        <w:numPr>
-          <w:ilvl w:val="0"/>
-          <w:numId w:val="37"/>
-        </w:numPr>
-        <w:shd w:val="clear" w:color="auto" w:fill="FFFFFF"/>
-        <w:tabs>
-          <w:tab w:val="clear" w:pos="720"/>
-          <w:tab w:val="num" w:pos="1080"/>
-        </w:tabs>
-        <w:spacing w:before="100" w:beforeAutospacing="1" w:after="100" w:afterAutospacing="1" w:line="240" w:lineRule="auto"/>
-        <w:ind w:left="1080"/>
-        <w:rPr>
-          <w:rFonts w:ascii="Verdana" w:eastAsia="Times New Roman" w:hAnsi="Verdana" w:cs="Times New Roman"/>
-          <w:color w:val="000000"/>
-          <w:sz w:val="20"/>
-          <w:szCs w:val="20"/>
-        </w:rPr>
-      </w:pPr>
-      <w:r>
-        <w:rPr>
-          <w:rFonts w:ascii="Verdana" w:eastAsia="Times New Roman" w:hAnsi="Verdana" w:cs="Times New Roman"/>
-          <w:color w:val="000000"/>
-          <w:sz w:val="20"/>
-          <w:szCs w:val="20"/>
-        </w:rPr>
-        <w:t>False Cause</w:t>
-      </w:r>
-    </w:p>
-    <w:p>
-      <w:pPr>
-        <w:numPr>
-          <w:ilvl w:val="0"/>
-          <w:numId w:val="37"/>
-        </w:numPr>
-        <w:shd w:val="clear" w:color="auto" w:fill="FFFFFF"/>
-        <w:tabs>
-          <w:tab w:val="clear" w:pos="720"/>
-          <w:tab w:val="num" w:pos="1080"/>
-        </w:tabs>
-        <w:spacing w:before="100" w:beforeAutospacing="1" w:after="100" w:afterAutospacing="1" w:line="240" w:lineRule="auto"/>
-        <w:ind w:left="1080"/>
-        <w:rPr>
-          <w:rFonts w:ascii="Verdana" w:eastAsia="Times New Roman" w:hAnsi="Verdana" w:cs="Times New Roman"/>
-          <w:color w:val="000000"/>
-          <w:sz w:val="20"/>
-          <w:szCs w:val="20"/>
-        </w:rPr>
-      </w:pPr>
-      <w:r>
-        <w:rPr>
-          <w:rFonts w:ascii="Verdana" w:eastAsia="Times New Roman" w:hAnsi="Verdana" w:cs="Times New Roman"/>
-          <w:color w:val="000000"/>
-          <w:sz w:val="20"/>
-          <w:szCs w:val="20"/>
-        </w:rPr>
-        <w:t>Appeal to Unqualified Authority</w:t>
-      </w:r>
-    </w:p>
-    <w:p>
-      <w:pPr>
-        <w:numPr>
-          <w:ilvl w:val="0"/>
-          <w:numId w:val="37"/>
-        </w:numPr>
-        <w:shd w:val="clear" w:color="auto" w:fill="FFFFFF"/>
-        <w:tabs>
-          <w:tab w:val="clear" w:pos="720"/>
-          <w:tab w:val="num" w:pos="1080"/>
-        </w:tabs>
-        <w:spacing w:before="100" w:beforeAutospacing="1" w:after="100" w:afterAutospacing="1" w:line="240" w:lineRule="auto"/>
-        <w:ind w:left="1080"/>
-        <w:rPr>
-          <w:rFonts w:ascii="Verdana" w:eastAsia="Times New Roman" w:hAnsi="Verdana" w:cs="Times New Roman"/>
-          <w:color w:val="000000"/>
-          <w:sz w:val="20"/>
-          <w:szCs w:val="20"/>
-        </w:rPr>
-      </w:pPr>
-      <w:r>
-        <w:rPr>
-          <w:rFonts w:ascii="Verdana" w:eastAsia="Times New Roman" w:hAnsi="Verdana" w:cs="Times New Roman"/>
-          <w:color w:val="000000"/>
-          <w:sz w:val="20"/>
-          <w:szCs w:val="20"/>
-        </w:rPr>
-        <w:t>Red Herring</w:t>
-      </w:r>
-    </w:p>
-    <w:p>
-      <w:pPr>
-        <w:numPr>
-          <w:ilvl w:val="0"/>
-          <w:numId w:val="37"/>
-        </w:numPr>
-        <w:shd w:val="clear" w:color="auto" w:fill="FFFFFF"/>
-        <w:tabs>
-          <w:tab w:val="clear" w:pos="720"/>
-          <w:tab w:val="num" w:pos="1080"/>
-        </w:tabs>
-        <w:spacing w:before="100" w:beforeAutospacing="1" w:after="100" w:afterAutospacing="1" w:line="240" w:lineRule="auto"/>
-        <w:ind w:left="1080"/>
-        <w:rPr>
-          <w:rFonts w:ascii="Verdana" w:eastAsia="Times New Roman" w:hAnsi="Verdana" w:cs="Times New Roman"/>
-          <w:color w:val="000000"/>
-          <w:sz w:val="20"/>
-          <w:szCs w:val="20"/>
-        </w:rPr>
-      </w:pPr>
-      <w:r>
-        <w:rPr>
-          <w:rFonts w:ascii="Verdana" w:eastAsia="Times New Roman" w:hAnsi="Verdana" w:cs="Times New Roman"/>
-          <w:color w:val="000000"/>
-          <w:sz w:val="20"/>
-          <w:szCs w:val="20"/>
-        </w:rPr>
-        <w:t xml:space="preserve">Appeal to the People </w:t>
-      </w:r>
-    </w:p>
-    <w:p>
-      <w:pPr>
-        <w:numPr>
-          <w:ilvl w:val="0"/>
-          <w:numId w:val="1"/>
-        </w:numPr>
-        <w:shd w:val="clear" w:color="auto" w:fill="FFFFFF"/>
-        <w:spacing w:before="100" w:beforeAutospacing="1" w:after="100" w:afterAutospacing="1" w:line="240" w:lineRule="auto"/>
-        <w:rPr>
-          <w:rFonts w:ascii="Verdana" w:eastAsia="Times New Roman" w:hAnsi="Verdana" w:cs="Times New Roman"/>
-          <w:color w:val="000000"/>
-          <w:sz w:val="20"/>
-          <w:szCs w:val="20"/>
-        </w:rPr>
-      </w:pPr>
-      <w:r>
-        <w:rPr>
-          <w:rFonts w:ascii="Verdana" w:eastAsia="Times New Roman" w:hAnsi="Verdana" w:cs="Times New Roman"/>
-          <w:color w:val="000000"/>
-          <w:sz w:val="20"/>
-          <w:szCs w:val="20"/>
-        </w:rPr>
-        <w:t xml:space="preserve">My opponent supports a tax increase on the wealthy. </w:t>
-      </w:r>
-      <w:proofErr w:type="gramStart"/>
-      <w:r>
-        <w:rPr>
-          <w:rFonts w:ascii="Verdana" w:eastAsia="Times New Roman" w:hAnsi="Verdana" w:cs="Times New Roman"/>
-          <w:color w:val="000000"/>
-          <w:sz w:val="20"/>
-          <w:szCs w:val="20"/>
-        </w:rPr>
-        <w:t>In order to</w:t>
-      </w:r>
-      <w:proofErr w:type="gramEnd"/>
-      <w:r>
-        <w:rPr>
-          <w:rFonts w:ascii="Verdana" w:eastAsia="Times New Roman" w:hAnsi="Verdana" w:cs="Times New Roman"/>
-          <w:color w:val="000000"/>
-          <w:sz w:val="20"/>
-          <w:szCs w:val="20"/>
-        </w:rPr>
-        <w:t xml:space="preserve"> maintain a civil debate, I will not mention my opponent's drinking problem. Taxes are high enough.</w:t>
-      </w:r>
-    </w:p>
-    <w:p>
-      <w:pPr>
-        <w:numPr>
-          <w:ilvl w:val="0"/>
-          <w:numId w:val="44"/>
-        </w:numPr>
-        <w:shd w:val="clear" w:color="auto" w:fill="FFFFFF"/>
-        <w:spacing w:before="100" w:beforeAutospacing="1" w:after="100" w:afterAutospacing="1" w:line="240" w:lineRule="auto"/>
-        <w:rPr>
-          <w:rFonts w:ascii="Verdana" w:eastAsia="Times New Roman" w:hAnsi="Verdana" w:cs="Times New Roman"/>
-          <w:color w:val="000000"/>
-          <w:sz w:val="20"/>
-          <w:szCs w:val="20"/>
-        </w:rPr>
-      </w:pPr>
-      <w:r>
-        <w:rPr>
-          <w:rFonts w:ascii="Verdana" w:eastAsia="Times New Roman" w:hAnsi="Verdana" w:cs="Times New Roman"/>
-          <w:color w:val="000000"/>
-          <w:sz w:val="20"/>
-          <w:szCs w:val="20"/>
-        </w:rPr>
-        <w:t>Hasty Generalization</w:t>
-      </w:r>
-    </w:p>
-    <w:p>
-      <w:pPr>
-        <w:numPr>
-          <w:ilvl w:val="0"/>
-          <w:numId w:val="44"/>
-        </w:numPr>
-        <w:shd w:val="clear" w:color="auto" w:fill="FFFFFF"/>
-        <w:spacing w:before="100" w:beforeAutospacing="1" w:after="100" w:afterAutospacing="1" w:line="240" w:lineRule="auto"/>
-        <w:rPr>
-          <w:rFonts w:ascii="Verdana" w:eastAsia="Times New Roman" w:hAnsi="Verdana" w:cs="Times New Roman"/>
-          <w:color w:val="000000"/>
-          <w:sz w:val="20"/>
-          <w:szCs w:val="20"/>
-        </w:rPr>
-      </w:pPr>
-      <w:r>
-        <w:rPr>
-          <w:rFonts w:ascii="Verdana" w:eastAsia="Times New Roman" w:hAnsi="Verdana" w:cs="Times New Roman"/>
-          <w:color w:val="000000"/>
-          <w:sz w:val="20"/>
-          <w:szCs w:val="20"/>
-        </w:rPr>
-        <w:t>Weak Analogy</w:t>
-      </w:r>
-    </w:p>
-    <w:p>
-      <w:pPr>
-        <w:numPr>
-          <w:ilvl w:val="0"/>
-          <w:numId w:val="44"/>
-        </w:numPr>
-        <w:shd w:val="clear" w:color="auto" w:fill="FFFFFF"/>
-        <w:spacing w:before="100" w:beforeAutospacing="1" w:after="100" w:afterAutospacing="1" w:line="240" w:lineRule="auto"/>
-        <w:rPr>
-          <w:rFonts w:ascii="Verdana" w:eastAsia="Times New Roman" w:hAnsi="Verdana" w:cs="Times New Roman"/>
-          <w:color w:val="000000"/>
-          <w:sz w:val="20"/>
-          <w:szCs w:val="20"/>
-        </w:rPr>
-      </w:pPr>
-      <w:r>
-        <w:rPr>
-          <w:rFonts w:ascii="Verdana" w:eastAsia="Times New Roman" w:hAnsi="Verdana" w:cs="Times New Roman"/>
-          <w:color w:val="000000"/>
-          <w:sz w:val="20"/>
-          <w:szCs w:val="20"/>
-        </w:rPr>
-        <w:t>Ad Hominem</w:t>
-      </w:r>
-    </w:p>
-    <w:p>
-      <w:pPr>
-        <w:numPr>
-          <w:ilvl w:val="0"/>
-          <w:numId w:val="44"/>
-        </w:numPr>
-        <w:shd w:val="clear" w:color="auto" w:fill="FFFFFF"/>
-        <w:spacing w:before="100" w:beforeAutospacing="1" w:after="100" w:afterAutospacing="1" w:line="240" w:lineRule="auto"/>
-        <w:rPr>
-          <w:rFonts w:ascii="Verdana" w:eastAsia="Times New Roman" w:hAnsi="Verdana" w:cs="Times New Roman"/>
-          <w:color w:val="000000"/>
-          <w:sz w:val="20"/>
-          <w:szCs w:val="20"/>
-        </w:rPr>
-      </w:pPr>
-      <w:r>
-        <w:rPr>
-          <w:rFonts w:ascii="Verdana" w:eastAsia="Times New Roman" w:hAnsi="Verdana" w:cs="Times New Roman"/>
-          <w:color w:val="000000"/>
-          <w:sz w:val="20"/>
-          <w:szCs w:val="20"/>
-        </w:rPr>
-        <w:t xml:space="preserve">Appeal to the People </w:t>
-      </w:r>
-    </w:p>
-    <w:p>
-      <w:pPr>
-        <w:numPr>
-          <w:ilvl w:val="0"/>
-          <w:numId w:val="1"/>
-        </w:numPr>
-        <w:shd w:val="clear" w:color="auto" w:fill="FFFFFF"/>
-        <w:spacing w:before="100" w:beforeAutospacing="1" w:after="100" w:afterAutospacing="1" w:line="240" w:lineRule="auto"/>
-        <w:rPr>
-          <w:rFonts w:ascii="Verdana" w:eastAsia="Times New Roman" w:hAnsi="Verdana" w:cs="Times New Roman"/>
-          <w:color w:val="000000"/>
-          <w:sz w:val="20"/>
-          <w:szCs w:val="20"/>
-        </w:rPr>
-      </w:pPr>
-      <w:r>
-        <w:rPr>
-          <w:rFonts w:ascii="Verdana" w:eastAsia="Times New Roman" w:hAnsi="Verdana" w:cs="Times New Roman"/>
-          <w:color w:val="000000"/>
-          <w:sz w:val="20"/>
-          <w:szCs w:val="20"/>
-        </w:rPr>
-        <w:lastRenderedPageBreak/>
-        <w:t>Last night at 9:30 PM, the street lights on my street came on, and then immediately after, the sun went down. Therefore, turning on street lights makes the sun go down.</w:t>
-      </w:r>
-    </w:p>
-    <w:p>
-      <w:pPr>
-        <w:numPr>
-          <w:ilvl w:val="0"/>
-          <w:numId w:val="38"/>
-        </w:numPr>
-        <w:shd w:val="clear" w:color="auto" w:fill="FFFFFF"/>
-        <w:tabs>
-          <w:tab w:val="clear" w:pos="720"/>
-          <w:tab w:val="num" w:pos="1080"/>
-        </w:tabs>
-        <w:spacing w:before="100" w:beforeAutospacing="1" w:after="100" w:afterAutospacing="1" w:line="240" w:lineRule="auto"/>
-        <w:ind w:left="1080"/>
-        <w:rPr>
-          <w:rFonts w:ascii="Verdana" w:eastAsia="Times New Roman" w:hAnsi="Verdana" w:cs="Times New Roman"/>
-          <w:color w:val="000000"/>
-          <w:sz w:val="20"/>
-          <w:szCs w:val="20"/>
-        </w:rPr>
-      </w:pPr>
-      <w:r>
-        <w:rPr>
-          <w:rFonts w:ascii="Verdana" w:eastAsia="Times New Roman" w:hAnsi="Verdana" w:cs="Times New Roman"/>
-          <w:color w:val="000000"/>
-          <w:sz w:val="20"/>
-          <w:szCs w:val="20"/>
-        </w:rPr>
-        <w:t>False Cause</w:t>
-      </w:r>
-    </w:p>
-    <w:p>
-      <w:pPr>
-        <w:numPr>
-          <w:ilvl w:val="0"/>
-          <w:numId w:val="38"/>
-        </w:numPr>
-        <w:shd w:val="clear" w:color="auto" w:fill="FFFFFF"/>
-        <w:tabs>
-          <w:tab w:val="clear" w:pos="720"/>
-          <w:tab w:val="num" w:pos="1080"/>
-        </w:tabs>
-        <w:spacing w:before="100" w:beforeAutospacing="1" w:after="100" w:afterAutospacing="1" w:line="240" w:lineRule="auto"/>
-        <w:ind w:left="1080"/>
-        <w:rPr>
-          <w:rFonts w:ascii="Verdana" w:eastAsia="Times New Roman" w:hAnsi="Verdana" w:cs="Times New Roman"/>
-          <w:color w:val="000000"/>
-          <w:sz w:val="20"/>
-          <w:szCs w:val="20"/>
-        </w:rPr>
-      </w:pPr>
-      <w:r>
-        <w:rPr>
-          <w:rFonts w:ascii="Verdana" w:eastAsia="Times New Roman" w:hAnsi="Verdana" w:cs="Times New Roman"/>
-          <w:color w:val="000000"/>
-          <w:sz w:val="20"/>
-          <w:szCs w:val="20"/>
-        </w:rPr>
-        <w:t>Hasty Generalization</w:t>
-      </w:r>
-    </w:p>
-    <w:p>
-      <w:pPr>
-        <w:numPr>
-          <w:ilvl w:val="0"/>
-          <w:numId w:val="38"/>
-        </w:numPr>
-        <w:shd w:val="clear" w:color="auto" w:fill="FFFFFF"/>
-        <w:tabs>
-          <w:tab w:val="clear" w:pos="720"/>
-          <w:tab w:val="num" w:pos="1080"/>
-        </w:tabs>
-        <w:spacing w:before="100" w:beforeAutospacing="1" w:after="100" w:afterAutospacing="1" w:line="240" w:lineRule="auto"/>
-        <w:ind w:left="1080"/>
-        <w:rPr>
-          <w:rFonts w:ascii="Verdana" w:eastAsia="Times New Roman" w:hAnsi="Verdana" w:cs="Times New Roman"/>
-          <w:color w:val="000000"/>
-          <w:sz w:val="20"/>
-          <w:szCs w:val="20"/>
-        </w:rPr>
-      </w:pPr>
-      <w:r>
-        <w:rPr>
-          <w:rFonts w:ascii="Verdana" w:eastAsia="Times New Roman" w:hAnsi="Verdana" w:cs="Times New Roman"/>
-          <w:color w:val="000000"/>
-          <w:sz w:val="20"/>
-          <w:szCs w:val="20"/>
-        </w:rPr>
-        <w:t>Equivocation</w:t>
-      </w:r>
-    </w:p>
-    <w:p>
-      <w:pPr>
-        <w:numPr>
-          <w:ilvl w:val="0"/>
-          <w:numId w:val="38"/>
-        </w:numPr>
-        <w:shd w:val="clear" w:color="auto" w:fill="FFFFFF"/>
-        <w:tabs>
-          <w:tab w:val="clear" w:pos="720"/>
-          <w:tab w:val="num" w:pos="1080"/>
-        </w:tabs>
-        <w:spacing w:before="100" w:beforeAutospacing="1" w:after="100" w:afterAutospacing="1" w:line="240" w:lineRule="auto"/>
-        <w:ind w:left="1080"/>
-        <w:rPr>
-          <w:rFonts w:ascii="Verdana" w:eastAsia="Times New Roman" w:hAnsi="Verdana" w:cs="Times New Roman"/>
-          <w:color w:val="000000"/>
-          <w:sz w:val="20"/>
-          <w:szCs w:val="20"/>
-        </w:rPr>
-      </w:pPr>
-      <w:r>
-        <w:rPr>
-          <w:rFonts w:ascii="Verdana" w:eastAsia="Times New Roman" w:hAnsi="Verdana" w:cs="Times New Roman"/>
-          <w:color w:val="000000"/>
-          <w:sz w:val="20"/>
-          <w:szCs w:val="20"/>
-        </w:rPr>
-        <w:t>Red Herring</w:t>
-      </w:r>
-    </w:p>
-    <w:p>
-      <w:pPr>
-        <w:numPr>
-          <w:ilvl w:val="0"/>
-          <w:numId w:val="1"/>
-        </w:numPr>
-        <w:shd w:val="clear" w:color="auto" w:fill="FFFFFF"/>
-        <w:spacing w:before="100" w:beforeAutospacing="1" w:after="100" w:afterAutospacing="1" w:line="240" w:lineRule="auto"/>
-        <w:rPr>
-          <w:rFonts w:ascii="Verdana" w:eastAsia="Times New Roman" w:hAnsi="Verdana" w:cs="Times New Roman"/>
-          <w:color w:val="000000"/>
-          <w:sz w:val="20"/>
-          <w:szCs w:val="20"/>
-        </w:rPr>
-      </w:pPr>
-      <w:r>
-        <w:rPr>
-          <w:rFonts w:ascii="Verdana" w:eastAsia="Times New Roman" w:hAnsi="Verdana" w:cs="Times New Roman"/>
-          <w:color w:val="000000"/>
-          <w:sz w:val="20"/>
-          <w:szCs w:val="20"/>
-        </w:rPr>
-        <w:t>Historians debate whether the Nazi's killed 5 million or 6 million Jews.</w:t>
-      </w:r>
-      <w:r>
-        <w:rPr>
-          <w:rFonts w:ascii="Verdana" w:eastAsia="Times New Roman" w:hAnsi="Verdana" w:cs="Times New Roman"/>
-          <w:color w:val="000000"/>
-          <w:sz w:val="20"/>
-          <w:szCs w:val="20"/>
-        </w:rPr>
-        <w:t xml:space="preserve"> They can't get the facts straight</w:t>
-      </w:r>
-      <w:r>
-        <w:rPr>
-          <w:rFonts w:ascii="Verdana" w:eastAsia="Times New Roman" w:hAnsi="Verdana" w:cs="Times New Roman"/>
-          <w:color w:val="000000"/>
-          <w:sz w:val="20"/>
-          <w:szCs w:val="20"/>
-        </w:rPr>
-        <w:t xml:space="preserve"> one way or the other. Therefore, the holocaust did not even happen.</w:t>
-      </w:r>
-    </w:p>
-    <w:p>
-      <w:pPr>
-        <w:numPr>
-          <w:ilvl w:val="0"/>
-          <w:numId w:val="39"/>
-        </w:numPr>
-        <w:shd w:val="clear" w:color="auto" w:fill="FFFFFF"/>
-        <w:tabs>
-          <w:tab w:val="clear" w:pos="720"/>
-          <w:tab w:val="num" w:pos="1080"/>
-        </w:tabs>
-        <w:spacing w:before="100" w:beforeAutospacing="1" w:after="100" w:afterAutospacing="1" w:line="240" w:lineRule="auto"/>
-        <w:ind w:left="1080"/>
-        <w:rPr>
-          <w:rFonts w:ascii="Verdana" w:eastAsia="Times New Roman" w:hAnsi="Verdana" w:cs="Times New Roman"/>
-          <w:color w:val="000000"/>
-          <w:sz w:val="20"/>
-          <w:szCs w:val="20"/>
-        </w:rPr>
-      </w:pPr>
-      <w:r>
-        <w:rPr>
-          <w:rFonts w:ascii="Verdana" w:eastAsia="Times New Roman" w:hAnsi="Verdana" w:cs="Times New Roman"/>
-          <w:color w:val="000000"/>
-          <w:sz w:val="20"/>
-          <w:szCs w:val="20"/>
-        </w:rPr>
-        <w:t>Appeal to Pity</w:t>
-      </w:r>
-    </w:p>
-    <w:p>
-      <w:pPr>
-        <w:numPr>
-          <w:ilvl w:val="0"/>
-          <w:numId w:val="39"/>
-        </w:numPr>
-        <w:shd w:val="clear" w:color="auto" w:fill="FFFFFF"/>
-        <w:tabs>
-          <w:tab w:val="clear" w:pos="720"/>
-          <w:tab w:val="num" w:pos="1080"/>
-        </w:tabs>
-        <w:spacing w:before="100" w:beforeAutospacing="1" w:after="100" w:afterAutospacing="1" w:line="240" w:lineRule="auto"/>
-        <w:ind w:left="1080"/>
-        <w:rPr>
-          <w:rFonts w:ascii="Verdana" w:eastAsia="Times New Roman" w:hAnsi="Verdana" w:cs="Times New Roman"/>
-          <w:color w:val="000000"/>
-          <w:sz w:val="20"/>
-          <w:szCs w:val="20"/>
-        </w:rPr>
-      </w:pPr>
-      <w:r>
-        <w:rPr>
-          <w:rFonts w:ascii="Verdana" w:eastAsia="Times New Roman" w:hAnsi="Verdana" w:cs="Times New Roman"/>
-          <w:color w:val="000000"/>
-          <w:sz w:val="20"/>
-          <w:szCs w:val="20"/>
-        </w:rPr>
-        <w:t>Appeal to Fear</w:t>
-      </w:r>
-    </w:p>
-    <w:p>
-      <w:pPr>
-        <w:numPr>
-          <w:ilvl w:val="0"/>
-          <w:numId w:val="39"/>
-        </w:numPr>
-        <w:shd w:val="clear" w:color="auto" w:fill="FFFFFF"/>
-        <w:tabs>
-          <w:tab w:val="clear" w:pos="720"/>
-          <w:tab w:val="num" w:pos="1080"/>
-        </w:tabs>
-        <w:spacing w:before="100" w:beforeAutospacing="1" w:after="100" w:afterAutospacing="1" w:line="240" w:lineRule="auto"/>
-        <w:ind w:left="1080"/>
-        <w:rPr>
-          <w:rFonts w:ascii="Verdana" w:eastAsia="Times New Roman" w:hAnsi="Verdana" w:cs="Times New Roman"/>
-          <w:color w:val="000000"/>
-          <w:sz w:val="20"/>
-          <w:szCs w:val="20"/>
-        </w:rPr>
-      </w:pPr>
-      <w:r>
-        <w:rPr>
-          <w:rFonts w:ascii="Verdana" w:eastAsia="Times New Roman" w:hAnsi="Verdana" w:cs="Times New Roman"/>
-          <w:color w:val="000000"/>
-          <w:sz w:val="20"/>
-          <w:szCs w:val="20"/>
-        </w:rPr>
-        <w:t>Equivocation</w:t>
-      </w:r>
-    </w:p>
-    <w:p>
-      <w:pPr>
-        <w:numPr>
-          <w:ilvl w:val="0"/>
-          <w:numId w:val="39"/>
-        </w:numPr>
-        <w:shd w:val="clear" w:color="auto" w:fill="FFFFFF"/>
-        <w:tabs>
-          <w:tab w:val="clear" w:pos="720"/>
-          <w:tab w:val="num" w:pos="1080"/>
-        </w:tabs>
-        <w:spacing w:before="100" w:beforeAutospacing="1" w:after="100" w:afterAutospacing="1" w:line="240" w:lineRule="auto"/>
-        <w:ind w:left="1080"/>
-        <w:rPr>
-          <w:rFonts w:ascii="Verdana" w:eastAsia="Times New Roman" w:hAnsi="Verdana" w:cs="Times New Roman"/>
-          <w:color w:val="000000"/>
-          <w:sz w:val="20"/>
-          <w:szCs w:val="20"/>
-        </w:rPr>
-      </w:pPr>
-      <w:r>
-        <w:rPr>
-          <w:rFonts w:ascii="Verdana" w:eastAsia="Times New Roman" w:hAnsi="Verdana" w:cs="Times New Roman"/>
-          <w:color w:val="000000"/>
-          <w:sz w:val="20"/>
-          <w:szCs w:val="20"/>
-        </w:rPr>
-        <w:t>Red Herring</w:t>
-      </w:r>
-    </w:p>
-    <w:p>
-      <w:pPr>
-        <w:numPr>
-          <w:ilvl w:val="0"/>
-          <w:numId w:val="1"/>
-        </w:numPr>
-        <w:shd w:val="clear" w:color="auto" w:fill="FFFFFF"/>
-        <w:spacing w:before="100" w:beforeAutospacing="1" w:after="100" w:afterAutospacing="1" w:line="240" w:lineRule="auto"/>
-        <w:rPr>
-          <w:rFonts w:ascii="Verdana" w:eastAsia="Times New Roman" w:hAnsi="Verdana" w:cs="Times New Roman"/>
-          <w:color w:val="000000"/>
-          <w:sz w:val="20"/>
-          <w:szCs w:val="20"/>
-        </w:rPr>
-      </w:pPr>
-      <w:r>
-        <w:rPr>
-          <w:rFonts w:ascii="Verdana" w:eastAsia="Times New Roman" w:hAnsi="Verdana" w:cs="Times New Roman"/>
-          <w:color w:val="000000"/>
-          <w:sz w:val="20"/>
-          <w:szCs w:val="20"/>
-        </w:rPr>
-        <w:t>You give interesting arguments that children should not be forced to belong to their parents' religion. I used to think that way when I was your age. You're too young to understand why those arguments are wrong.</w:t>
-      </w:r>
-    </w:p>
-    <w:p>
-      <w:pPr>
-        <w:numPr>
-          <w:ilvl w:val="0"/>
-          <w:numId w:val="40"/>
-        </w:numPr>
-        <w:shd w:val="clear" w:color="auto" w:fill="FFFFFF"/>
-        <w:tabs>
-          <w:tab w:val="clear" w:pos="720"/>
-          <w:tab w:val="num" w:pos="1080"/>
-        </w:tabs>
-        <w:spacing w:before="100" w:beforeAutospacing="1" w:after="100" w:afterAutospacing="1" w:line="240" w:lineRule="auto"/>
-        <w:ind w:left="1080"/>
-        <w:rPr>
-          <w:rFonts w:ascii="Verdana" w:eastAsia="Times New Roman" w:hAnsi="Verdana" w:cs="Times New Roman"/>
-          <w:color w:val="000000"/>
-          <w:sz w:val="20"/>
-          <w:szCs w:val="20"/>
-        </w:rPr>
-      </w:pPr>
-      <w:r>
-        <w:rPr>
-          <w:rFonts w:ascii="Verdana" w:eastAsia="Times New Roman" w:hAnsi="Verdana" w:cs="Times New Roman"/>
-          <w:color w:val="000000"/>
-          <w:sz w:val="20"/>
-          <w:szCs w:val="20"/>
-        </w:rPr>
-        <w:t>Ad Hominem</w:t>
-      </w:r>
-    </w:p>
-    <w:p>
-      <w:pPr>
-        <w:numPr>
-          <w:ilvl w:val="0"/>
-          <w:numId w:val="40"/>
-        </w:numPr>
-        <w:shd w:val="clear" w:color="auto" w:fill="FFFFFF"/>
-        <w:tabs>
-          <w:tab w:val="clear" w:pos="720"/>
-          <w:tab w:val="num" w:pos="1080"/>
-        </w:tabs>
-        <w:spacing w:before="100" w:beforeAutospacing="1" w:after="100" w:afterAutospacing="1" w:line="240" w:lineRule="auto"/>
-        <w:ind w:left="1080"/>
-        <w:rPr>
-          <w:rFonts w:ascii="Verdana" w:eastAsia="Times New Roman" w:hAnsi="Verdana" w:cs="Times New Roman"/>
-          <w:color w:val="000000"/>
-          <w:sz w:val="20"/>
-          <w:szCs w:val="20"/>
-        </w:rPr>
-      </w:pPr>
-      <w:r>
-        <w:rPr>
-          <w:rFonts w:ascii="Verdana" w:eastAsia="Times New Roman" w:hAnsi="Verdana" w:cs="Times New Roman"/>
-          <w:color w:val="000000"/>
-          <w:sz w:val="20"/>
-          <w:szCs w:val="20"/>
-        </w:rPr>
-        <w:t>Appeal to Fear</w:t>
-      </w:r>
-    </w:p>
-    <w:p>
-      <w:pPr>
-        <w:numPr>
-          <w:ilvl w:val="0"/>
-          <w:numId w:val="40"/>
-        </w:numPr>
-        <w:shd w:val="clear" w:color="auto" w:fill="FFFFFF"/>
-        <w:tabs>
-          <w:tab w:val="clear" w:pos="720"/>
-          <w:tab w:val="num" w:pos="1080"/>
-        </w:tabs>
-        <w:spacing w:before="100" w:beforeAutospacing="1" w:after="100" w:afterAutospacing="1" w:line="240" w:lineRule="auto"/>
-        <w:ind w:left="1080"/>
-        <w:rPr>
-          <w:rFonts w:ascii="Verdana" w:eastAsia="Times New Roman" w:hAnsi="Verdana" w:cs="Times New Roman"/>
-          <w:color w:val="000000"/>
-          <w:sz w:val="20"/>
-          <w:szCs w:val="20"/>
-        </w:rPr>
-      </w:pPr>
-      <w:r>
-        <w:rPr>
-          <w:rFonts w:ascii="Verdana" w:eastAsia="Times New Roman" w:hAnsi="Verdana" w:cs="Times New Roman"/>
-          <w:color w:val="000000"/>
-          <w:sz w:val="20"/>
-          <w:szCs w:val="20"/>
-        </w:rPr>
-        <w:t xml:space="preserve">Appeal to the People </w:t>
-      </w:r>
-    </w:p>
-    <w:p>
-      <w:pPr>
-        <w:numPr>
-          <w:ilvl w:val="0"/>
-          <w:numId w:val="40"/>
-        </w:numPr>
-        <w:shd w:val="clear" w:color="auto" w:fill="FFFFFF"/>
-        <w:tabs>
-          <w:tab w:val="clear" w:pos="720"/>
-          <w:tab w:val="num" w:pos="1080"/>
-        </w:tabs>
-        <w:spacing w:before="100" w:beforeAutospacing="1" w:after="100" w:afterAutospacing="1" w:line="240" w:lineRule="auto"/>
-        <w:ind w:left="1080"/>
-        <w:rPr>
-          <w:rFonts w:ascii="Verdana" w:eastAsia="Times New Roman" w:hAnsi="Verdana" w:cs="Times New Roman"/>
-          <w:color w:val="000000"/>
-          <w:sz w:val="20"/>
-          <w:szCs w:val="20"/>
-        </w:rPr>
-      </w:pPr>
-      <w:r>
-        <w:rPr>
-          <w:rFonts w:ascii="Verdana" w:eastAsia="Times New Roman" w:hAnsi="Verdana" w:cs="Times New Roman"/>
-          <w:color w:val="000000"/>
-          <w:sz w:val="20"/>
-          <w:szCs w:val="20"/>
-        </w:rPr>
-        <w:t>Red Herring</w:t>
-      </w:r>
-    </w:p>
-    <w:p>
-      <w:pPr>
-        <w:numPr>
-          <w:ilvl w:val="0"/>
-          <w:numId w:val="1"/>
-        </w:numPr>
-        <w:shd w:val="clear" w:color="auto" w:fill="FFFFFF"/>
-        <w:spacing w:before="100" w:beforeAutospacing="1" w:after="100" w:afterAutospacing="1" w:line="240" w:lineRule="auto"/>
-        <w:rPr>
-          <w:rFonts w:ascii="Verdana" w:eastAsia="Times New Roman" w:hAnsi="Verdana" w:cs="Times New Roman"/>
-          <w:color w:val="000000"/>
-          <w:sz w:val="20"/>
-          <w:szCs w:val="20"/>
-        </w:rPr>
-      </w:pPr>
-      <w:r>
-        <w:rPr>
-          <w:rFonts w:ascii="Verdana" w:eastAsia="Times New Roman" w:hAnsi="Verdana" w:cs="Times New Roman"/>
-          <w:color w:val="000000"/>
-          <w:sz w:val="20"/>
-          <w:szCs w:val="20"/>
-        </w:rPr>
-        <w:t>Having an enema is an excellent way to improve your health, and give you a feeling of accomplishment. All the actors and actresses in Hollywood California are having it done.</w:t>
-      </w:r>
     </w:p>
     <w:p>
       <w:pPr>
@@ -6436,7 +6517,7 @@
 </file>
 
 <file path=word/endnotes.xml><?xml version="1.0" encoding="utf-8"?>
-<w:endnotes xmlns:wpc="http://schemas.microsoft.com/office/word/2010/wordprocessingCanvas" xmlns:cx="http://schemas.microsoft.com/office/drawing/2014/chartex" xmlns:cx1="http://schemas.microsoft.com/office/drawing/2015/9/8/chartex" xmlns:cx2="http://schemas.microsoft.com/office/drawing/2015/10/21/chartex" xmlns:cx3="http://schemas.microsoft.com/office/drawing/2016/5/9/chartex" xmlns:cx4="http://schemas.microsoft.com/office/drawing/2016/5/10/chartex" xmlns:cx5="http://schemas.microsoft.com/office/drawing/2016/5/11/chartex" xmlns:cx6="http://schemas.microsoft.com/office/drawing/2016/5/12/chartex" xmlns:cx7="http://schemas.microsoft.com/office/drawing/2016/5/13/chartex" xmlns:cx8="http://schemas.microsoft.com/office/drawing/2016/5/14/chartex" xmlns:mc="http://schemas.openxmlformats.org/markup-compatibility/2006" xmlns:aink="http://schemas.microsoft.com/office/drawing/2016/ink" xmlns:am3d="http://schemas.microsoft.com/office/drawing/2017/model3d" xmlns:o="urn:schemas-microsoft-com:office:office" xmlns:r="http://schemas.openxmlformats.org/officeDocument/2006/relationships" xmlns:m="http://schemas.openxmlformats.org/officeDocument/2006/math" xmlns:v="urn:schemas-microsoft-com:vml" xmlns:wp14="http://schemas.microsoft.com/office/word/2010/wordprocessingDrawing" xmlns:wp="http://schemas.openxmlformats.org/drawingml/2006/wordprocessingDrawing" xmlns:w10="urn:schemas-microsoft-com:office:word" xmlns:w="http://schemas.openxmlformats.org/wordprocessingml/2006/main" xmlns:w14="http://schemas.microsoft.com/office/word/2010/wordml" xmlns:w15="http://schemas.microsoft.com/office/word/2012/wordml" xmlns:w16se="http://schemas.microsoft.com/office/word/2015/wordml/symex" xmlns:wpg="http://schemas.microsoft.com/office/word/2010/wordprocessingGroup" xmlns:wpi="http://schemas.microsoft.com/office/word/2010/wordprocessingInk" xmlns:wne="http://schemas.microsoft.com/office/word/2006/wordml" xmlns:wps="http://schemas.microsoft.com/office/word/2010/wordprocessingShape" mc:Ignorable="w14 w15 w16se wp14">
+<w:endnotes xmlns:wpc="http://schemas.microsoft.com/office/word/2010/wordprocessingCanvas" xmlns:cx="http://schemas.microsoft.com/office/drawing/2014/chartex" xmlns:cx1="http://schemas.microsoft.com/office/drawing/2015/9/8/chartex" xmlns:cx2="http://schemas.microsoft.com/office/drawing/2015/10/21/chartex" xmlns:cx3="http://schemas.microsoft.com/office/drawing/2016/5/9/chartex" xmlns:cx4="http://schemas.microsoft.com/office/drawing/2016/5/10/chartex" xmlns:cx5="http://schemas.microsoft.com/office/drawing/2016/5/11/chartex" xmlns:cx6="http://schemas.microsoft.com/office/drawing/2016/5/12/chartex" xmlns:cx7="http://schemas.microsoft.com/office/drawing/2016/5/13/chartex" xmlns:cx8="http://schemas.microsoft.com/office/drawing/2016/5/14/chartex" xmlns:mc="http://schemas.openxmlformats.org/markup-compatibility/2006" xmlns:aink="http://schemas.microsoft.com/office/drawing/2016/ink" xmlns:am3d="http://schemas.microsoft.com/office/drawing/2017/model3d" xmlns:o="urn:schemas-microsoft-com:office:office" xmlns:r="http://schemas.openxmlformats.org/officeDocument/2006/relationships" xmlns:m="http://schemas.openxmlformats.org/officeDocument/2006/math" xmlns:v="urn:schemas-microsoft-com:vml" xmlns:wp14="http://schemas.microsoft.com/office/word/2010/wordprocessingDrawing" xmlns:wp="http://schemas.openxmlformats.org/drawingml/2006/wordprocessingDrawing" xmlns:w10="urn:schemas-microsoft-com:office:word" xmlns:w="http://schemas.openxmlformats.org/wordprocessingml/2006/main" xmlns:w14="http://schemas.microsoft.com/office/word/2010/wordml" xmlns:w15="http://schemas.microsoft.com/office/word/2012/wordml" xmlns:w16cid="http://schemas.microsoft.com/office/word/2016/wordml/cid" xmlns:w16se="http://schemas.microsoft.com/office/word/2015/wordml/symex" xmlns:wpg="http://schemas.microsoft.com/office/word/2010/wordprocessingGroup" xmlns:wpi="http://schemas.microsoft.com/office/word/2010/wordprocessingInk" xmlns:wne="http://schemas.microsoft.com/office/word/2006/wordml" xmlns:wps="http://schemas.microsoft.com/office/word/2010/wordprocessingShape" mc:Ignorable="w14 w15 w16se w16cid wp14">
   <w:endnote w:type="separator" w:id="-1">
     <w:p>
       <w:pPr>
@@ -6461,7 +6542,7 @@
 </file>
 
 <file path=word/footnotes.xml><?xml version="1.0" encoding="utf-8"?>
-<w:footnotes xmlns:wpc="http://schemas.microsoft.com/office/word/2010/wordprocessingCanvas" xmlns:cx="http://schemas.microsoft.com/office/drawing/2014/chartex" xmlns:cx1="http://schemas.microsoft.com/office/drawing/2015/9/8/chartex" xmlns:cx2="http://schemas.microsoft.com/office/drawing/2015/10/21/chartex" xmlns:cx3="http://schemas.microsoft.com/office/drawing/2016/5/9/chartex" xmlns:cx4="http://schemas.microsoft.com/office/drawing/2016/5/10/chartex" xmlns:cx5="http://schemas.microsoft.com/office/drawing/2016/5/11/chartex" xmlns:cx6="http://schemas.microsoft.com/office/drawing/2016/5/12/chartex" xmlns:cx7="http://schemas.microsoft.com/office/drawing/2016/5/13/chartex" xmlns:cx8="http://schemas.microsoft.com/office/drawing/2016/5/14/chartex" xmlns:mc="http://schemas.openxmlformats.org/markup-compatibility/2006" xmlns:aink="http://schemas.microsoft.com/office/drawing/2016/ink" xmlns:am3d="http://schemas.microsoft.com/office/drawing/2017/model3d" xmlns:o="urn:schemas-microsoft-com:office:office" xmlns:r="http://schemas.openxmlformats.org/officeDocument/2006/relationships" xmlns:m="http://schemas.openxmlformats.org/officeDocument/2006/math" xmlns:v="urn:schemas-microsoft-com:vml" xmlns:wp14="http://schemas.microsoft.com/office/word/2010/wordprocessingDrawing" xmlns:wp="http://schemas.openxmlformats.org/drawingml/2006/wordprocessingDrawing" xmlns:w10="urn:schemas-microsoft-com:office:word" xmlns:w="http://schemas.openxmlformats.org/wordprocessingml/2006/main" xmlns:w14="http://schemas.microsoft.com/office/word/2010/wordml" xmlns:w15="http://schemas.microsoft.com/office/word/2012/wordml" xmlns:w16se="http://schemas.microsoft.com/office/word/2015/wordml/symex" xmlns:wpg="http://schemas.microsoft.com/office/word/2010/wordprocessingGroup" xmlns:wpi="http://schemas.microsoft.com/office/word/2010/wordprocessingInk" xmlns:wne="http://schemas.microsoft.com/office/word/2006/wordml" xmlns:wps="http://schemas.microsoft.com/office/word/2010/wordprocessingShape" mc:Ignorable="w14 w15 w16se wp14">
+<w:footnotes xmlns:wpc="http://schemas.microsoft.com/office/word/2010/wordprocessingCanvas" xmlns:cx="http://schemas.microsoft.com/office/drawing/2014/chartex" xmlns:cx1="http://schemas.microsoft.com/office/drawing/2015/9/8/chartex" xmlns:cx2="http://schemas.microsoft.com/office/drawing/2015/10/21/chartex" xmlns:cx3="http://schemas.microsoft.com/office/drawing/2016/5/9/chartex" xmlns:cx4="http://schemas.microsoft.com/office/drawing/2016/5/10/chartex" xmlns:cx5="http://schemas.microsoft.com/office/drawing/2016/5/11/chartex" xmlns:cx6="http://schemas.microsoft.com/office/drawing/2016/5/12/chartex" xmlns:cx7="http://schemas.microsoft.com/office/drawing/2016/5/13/chartex" xmlns:cx8="http://schemas.microsoft.com/office/drawing/2016/5/14/chartex" xmlns:mc="http://schemas.openxmlformats.org/markup-compatibility/2006" xmlns:aink="http://schemas.microsoft.com/office/drawing/2016/ink" xmlns:am3d="http://schemas.microsoft.com/office/drawing/2017/model3d" xmlns:o="urn:schemas-microsoft-com:office:office" xmlns:r="http://schemas.openxmlformats.org/officeDocument/2006/relationships" xmlns:m="http://schemas.openxmlformats.org/officeDocument/2006/math" xmlns:v="urn:schemas-microsoft-com:vml" xmlns:wp14="http://schemas.microsoft.com/office/word/2010/wordprocessingDrawing" xmlns:wp="http://schemas.openxmlformats.org/drawingml/2006/wordprocessingDrawing" xmlns:w10="urn:schemas-microsoft-com:office:word" xmlns:w="http://schemas.openxmlformats.org/wordprocessingml/2006/main" xmlns:w14="http://schemas.microsoft.com/office/word/2010/wordml" xmlns:w15="http://schemas.microsoft.com/office/word/2012/wordml" xmlns:w16cid="http://schemas.microsoft.com/office/word/2016/wordml/cid" xmlns:w16se="http://schemas.microsoft.com/office/word/2015/wordml/symex" xmlns:wpg="http://schemas.microsoft.com/office/word/2010/wordprocessingGroup" xmlns:wpi="http://schemas.microsoft.com/office/word/2010/wordprocessingInk" xmlns:wne="http://schemas.microsoft.com/office/word/2006/wordml" xmlns:wps="http://schemas.microsoft.com/office/word/2010/wordprocessingShape" mc:Ignorable="w14 w15 w16se w16cid wp14">
   <w:footnote w:type="separator" w:id="-1">
     <w:p>
       <w:pPr>
@@ -6486,7 +6567,7 @@
 </file>
 
 <file path=word/header1.xml><?xml version="1.0" encoding="utf-8"?>
-<w:hdr xmlns:wpc="http://schemas.microsoft.com/office/word/2010/wordprocessingCanvas" xmlns:cx="http://schemas.microsoft.com/office/drawing/2014/chartex" xmlns:cx1="http://schemas.microsoft.com/office/drawing/2015/9/8/chartex" xmlns:cx2="http://schemas.microsoft.com/office/drawing/2015/10/21/chartex" xmlns:cx3="http://schemas.microsoft.com/office/drawing/2016/5/9/chartex" xmlns:cx4="http://schemas.microsoft.com/office/drawing/2016/5/10/chartex" xmlns:cx5="http://schemas.microsoft.com/office/drawing/2016/5/11/chartex" xmlns:cx6="http://schemas.microsoft.com/office/drawing/2016/5/12/chartex" xmlns:cx7="http://schemas.microsoft.com/office/drawing/2016/5/13/chartex" xmlns:cx8="http://schemas.microsoft.com/office/drawing/2016/5/14/chartex" xmlns:mc="http://schemas.openxmlformats.org/markup-compatibility/2006" xmlns:aink="http://schemas.microsoft.com/office/drawing/2016/ink" xmlns:am3d="http://schemas.microsoft.com/office/drawing/2017/model3d" xmlns:o="urn:schemas-microsoft-com:office:office" xmlns:r="http://schemas.openxmlformats.org/officeDocument/2006/relationships" xmlns:m="http://schemas.openxmlformats.org/officeDocument/2006/math" xmlns:v="urn:schemas-microsoft-com:vml" xmlns:wp14="http://schemas.microsoft.com/office/word/2010/wordprocessingDrawing" xmlns:wp="http://schemas.openxmlformats.org/drawingml/2006/wordprocessingDrawing" xmlns:w10="urn:schemas-microsoft-com:office:word" xmlns:w="http://schemas.openxmlformats.org/wordprocessingml/2006/main" xmlns:w14="http://schemas.microsoft.com/office/word/2010/wordml" xmlns:w15="http://schemas.microsoft.com/office/word/2012/wordml" xmlns:w16se="http://schemas.microsoft.com/office/word/2015/wordml/symex" xmlns:wpg="http://schemas.microsoft.com/office/word/2010/wordprocessingGroup" xmlns:wpi="http://schemas.microsoft.com/office/word/2010/wordprocessingInk" xmlns:wne="http://schemas.microsoft.com/office/word/2006/wordml" xmlns:wps="http://schemas.microsoft.com/office/word/2010/wordprocessingShape" mc:Ignorable="w14 w15 w16se wp14">
+<w:hdr xmlns:wpc="http://schemas.microsoft.com/office/word/2010/wordprocessingCanvas" xmlns:cx="http://schemas.microsoft.com/office/drawing/2014/chartex" xmlns:cx1="http://schemas.microsoft.com/office/drawing/2015/9/8/chartex" xmlns:cx2="http://schemas.microsoft.com/office/drawing/2015/10/21/chartex" xmlns:cx3="http://schemas.microsoft.com/office/drawing/2016/5/9/chartex" xmlns:cx4="http://schemas.microsoft.com/office/drawing/2016/5/10/chartex" xmlns:cx5="http://schemas.microsoft.com/office/drawing/2016/5/11/chartex" xmlns:cx6="http://schemas.microsoft.com/office/drawing/2016/5/12/chartex" xmlns:cx7="http://schemas.microsoft.com/office/drawing/2016/5/13/chartex" xmlns:cx8="http://schemas.microsoft.com/office/drawing/2016/5/14/chartex" xmlns:mc="http://schemas.openxmlformats.org/markup-compatibility/2006" xmlns:aink="http://schemas.microsoft.com/office/drawing/2016/ink" xmlns:am3d="http://schemas.microsoft.com/office/drawing/2017/model3d" xmlns:o="urn:schemas-microsoft-com:office:office" xmlns:r="http://schemas.openxmlformats.org/officeDocument/2006/relationships" xmlns:m="http://schemas.openxmlformats.org/officeDocument/2006/math" xmlns:v="urn:schemas-microsoft-com:vml" xmlns:wp14="http://schemas.microsoft.com/office/word/2010/wordprocessingDrawing" xmlns:wp="http://schemas.openxmlformats.org/drawingml/2006/wordprocessingDrawing" xmlns:w10="urn:schemas-microsoft-com:office:word" xmlns:w="http://schemas.openxmlformats.org/wordprocessingml/2006/main" xmlns:w14="http://schemas.microsoft.com/office/word/2010/wordml" xmlns:w15="http://schemas.microsoft.com/office/word/2012/wordml" xmlns:w16cid="http://schemas.microsoft.com/office/word/2016/wordml/cid" xmlns:w16se="http://schemas.microsoft.com/office/word/2015/wordml/symex" xmlns:wpg="http://schemas.microsoft.com/office/word/2010/wordprocessingGroup" xmlns:wpi="http://schemas.microsoft.com/office/word/2010/wordprocessingInk" xmlns:wne="http://schemas.microsoft.com/office/word/2006/wordml" xmlns:wps="http://schemas.microsoft.com/office/word/2010/wordprocessingShape" mc:Ignorable="w14 w15 w16se w16cid wp14">
   <w:p>
     <w:pPr>
       <w:pStyle w:val="Header"/>
@@ -6518,7 +6599,7 @@
 </file>
 
 <file path=word/numbering.xml><?xml version="1.0" encoding="utf-8"?>
-<w:numbering xmlns:wpc="http://schemas.microsoft.com/office/word/2010/wordprocessingCanvas" xmlns:cx="http://schemas.microsoft.com/office/drawing/2014/chartex" xmlns:cx1="http://schemas.microsoft.com/office/drawing/2015/9/8/chartex" xmlns:cx2="http://schemas.microsoft.com/office/drawing/2015/10/21/chartex" xmlns:cx3="http://schemas.microsoft.com/office/drawing/2016/5/9/chartex" xmlns:cx4="http://schemas.microsoft.com/office/drawing/2016/5/10/chartex" xmlns:cx5="http://schemas.microsoft.com/office/drawing/2016/5/11/chartex" xmlns:cx6="http://schemas.microsoft.com/office/drawing/2016/5/12/chartex" xmlns:cx7="http://schemas.microsoft.com/office/drawing/2016/5/13/chartex" xmlns:cx8="http://schemas.microsoft.com/office/drawing/2016/5/14/chartex" xmlns:mc="http://schemas.openxmlformats.org/markup-compatibility/2006" xmlns:aink="http://schemas.microsoft.com/office/drawing/2016/ink" xmlns:am3d="http://schemas.microsoft.com/office/drawing/2017/model3d" xmlns:o="urn:schemas-microsoft-com:office:office" xmlns:r="http://schemas.openxmlformats.org/officeDocument/2006/relationships" xmlns:m="http://schemas.openxmlformats.org/officeDocument/2006/math" xmlns:v="urn:schemas-microsoft-com:vml" xmlns:wp14="http://schemas.microsoft.com/office/word/2010/wordprocessingDrawing" xmlns:wp="http://schemas.openxmlformats.org/drawingml/2006/wordprocessingDrawing" xmlns:w10="urn:schemas-microsoft-com:office:word" xmlns:w="http://schemas.openxmlformats.org/wordprocessingml/2006/main" xmlns:w14="http://schemas.microsoft.com/office/word/2010/wordml" xmlns:w15="http://schemas.microsoft.com/office/word/2012/wordml" xmlns:w16se="http://schemas.microsoft.com/office/word/2015/wordml/symex" xmlns:wpg="http://schemas.microsoft.com/office/word/2010/wordprocessingGroup" xmlns:wpi="http://schemas.microsoft.com/office/word/2010/wordprocessingInk" xmlns:wne="http://schemas.microsoft.com/office/word/2006/wordml" xmlns:wps="http://schemas.microsoft.com/office/word/2010/wordprocessingShape" mc:Ignorable="w14 w15 w16se wp14">
+<w:numbering xmlns:wpc="http://schemas.microsoft.com/office/word/2010/wordprocessingCanvas" xmlns:cx="http://schemas.microsoft.com/office/drawing/2014/chartex" xmlns:cx1="http://schemas.microsoft.com/office/drawing/2015/9/8/chartex" xmlns:cx2="http://schemas.microsoft.com/office/drawing/2015/10/21/chartex" xmlns:cx3="http://schemas.microsoft.com/office/drawing/2016/5/9/chartex" xmlns:cx4="http://schemas.microsoft.com/office/drawing/2016/5/10/chartex" xmlns:cx5="http://schemas.microsoft.com/office/drawing/2016/5/11/chartex" xmlns:cx6="http://schemas.microsoft.com/office/drawing/2016/5/12/chartex" xmlns:cx7="http://schemas.microsoft.com/office/drawing/2016/5/13/chartex" xmlns:cx8="http://schemas.microsoft.com/office/drawing/2016/5/14/chartex" xmlns:mc="http://schemas.openxmlformats.org/markup-compatibility/2006" xmlns:aink="http://schemas.microsoft.com/office/drawing/2016/ink" xmlns:am3d="http://schemas.microsoft.com/office/drawing/2017/model3d" xmlns:o="urn:schemas-microsoft-com:office:office" xmlns:r="http://schemas.openxmlformats.org/officeDocument/2006/relationships" xmlns:m="http://schemas.openxmlformats.org/officeDocument/2006/math" xmlns:v="urn:schemas-microsoft-com:vml" xmlns:wp14="http://schemas.microsoft.com/office/word/2010/wordprocessingDrawing" xmlns:wp="http://schemas.openxmlformats.org/drawingml/2006/wordprocessingDrawing" xmlns:w10="urn:schemas-microsoft-com:office:word" xmlns:w="http://schemas.openxmlformats.org/wordprocessingml/2006/main" xmlns:w14="http://schemas.microsoft.com/office/word/2010/wordml" xmlns:w15="http://schemas.microsoft.com/office/word/2012/wordml" xmlns:w16cid="http://schemas.microsoft.com/office/word/2016/wordml/cid" xmlns:w16se="http://schemas.microsoft.com/office/word/2015/wordml/symex" xmlns:wpg="http://schemas.microsoft.com/office/word/2010/wordprocessingGroup" xmlns:wpi="http://schemas.microsoft.com/office/word/2010/wordprocessingInk" xmlns:wne="http://schemas.microsoft.com/office/word/2006/wordml" xmlns:wps="http://schemas.microsoft.com/office/word/2010/wordprocessingShape" mc:Ignorable="w14 w15 w16se w16cid wp14">
   <w:abstractNum w:abstractNumId="0" w15:restartNumberingAfterBreak="0">
     <w:nsid w:val="047107D9"/>
     <w:multiLevelType w:val="multilevel"/>
@@ -11600,7 +11681,7 @@
 </file>
 
 <file path=word/styles.xml><?xml version="1.0" encoding="utf-8"?>
-<w:styles xmlns:mc="http://schemas.openxmlformats.org/markup-compatibility/2006" xmlns:r="http://schemas.openxmlformats.org/officeDocument/2006/relationships" xmlns:w="http://schemas.openxmlformats.org/wordprocessingml/2006/main" xmlns:w14="http://schemas.microsoft.com/office/word/2010/wordml" xmlns:w15="http://schemas.microsoft.com/office/word/2012/wordml" xmlns:w16se="http://schemas.microsoft.com/office/word/2015/wordml/symex" mc:Ignorable="w14 w15 w16se">
+<w:styles xmlns:mc="http://schemas.openxmlformats.org/markup-compatibility/2006" xmlns:r="http://schemas.openxmlformats.org/officeDocument/2006/relationships" xmlns:w="http://schemas.openxmlformats.org/wordprocessingml/2006/main" xmlns:w14="http://schemas.microsoft.com/office/word/2010/wordml" xmlns:w15="http://schemas.microsoft.com/office/word/2012/wordml" xmlns:w16cid="http://schemas.microsoft.com/office/word/2016/wordml/cid" xmlns:w16se="http://schemas.microsoft.com/office/word/2015/wordml/symex" mc:Ignorable="w14 w15 w16se w16cid">
   <w:docDefaults>
     <w:rPrDefault>
       <w:rPr>

</xml_diff>